<commit_message>
add my cv updated file
</commit_message>
<xml_diff>
--- a/Images/Lalit_Kumar_Yadav.docx
+++ b/Images/Lalit_Kumar_Yadav.docx
@@ -1,6 +1,6 @@
 
 <file path=word/document.xml><?xml version="1.0" encoding="utf-8"?>
-<w:document xmlns:wpc="http://schemas.microsoft.com/office/word/2010/wordprocessingCanvas" xmlns:cx="http://schemas.microsoft.com/office/drawing/2014/chartex" xmlns:cx1="http://schemas.microsoft.com/office/drawing/2015/9/8/chartex" xmlns:cx2="http://schemas.microsoft.com/office/drawing/2015/10/21/chartex" xmlns:cx3="http://schemas.microsoft.com/office/drawing/2016/5/9/chartex" xmlns:cx4="http://schemas.microsoft.com/office/drawing/2016/5/10/chartex" xmlns:cx5="http://schemas.microsoft.com/office/drawing/2016/5/11/chartex" xmlns:cx6="http://schemas.microsoft.com/office/drawing/2016/5/12/chartex" xmlns:cx7="http://schemas.microsoft.com/office/drawing/2016/5/13/chartex" xmlns:cx8="http://schemas.microsoft.com/office/drawing/2016/5/14/chartex" xmlns:mc="http://schemas.openxmlformats.org/markup-compatibility/2006" xmlns:aink="http://schemas.microsoft.com/office/drawing/2016/ink" xmlns:am3d="http://schemas.microsoft.com/office/drawing/2017/model3d" xmlns:o="urn:schemas-microsoft-com:office:office" xmlns:oel="http://schemas.microsoft.com/office/2019/extlst" xmlns:r="http://schemas.openxmlformats.org/officeDocument/2006/relationships" xmlns:m="http://schemas.openxmlformats.org/officeDocument/2006/math" xmlns:v="urn:schemas-microsoft-com:vml" xmlns:wp14="http://schemas.microsoft.com/office/word/2010/wordprocessingDrawing" xmlns:wp="http://schemas.openxmlformats.org/drawingml/2006/wordprocessingDrawing" xmlns:w10="urn:schemas-microsoft-com:office:word" xmlns:w="http://schemas.openxmlformats.org/wordprocessingml/2006/main" xmlns:w14="http://schemas.microsoft.com/office/word/2010/wordml" xmlns:w15="http://schemas.microsoft.com/office/word/2012/wordml" xmlns:w16cex="http://schemas.microsoft.com/office/word/2018/wordml/cex" xmlns:w16cid="http://schemas.microsoft.com/office/word/2016/wordml/cid" xmlns:w16="http://schemas.microsoft.com/office/word/2018/wordml" xmlns:w16du="http://schemas.microsoft.com/office/word/2023/wordml/word16du" xmlns:w16sdtdh="http://schemas.microsoft.com/office/word/2020/wordml/sdtdatahash" xmlns:w16se="http://schemas.microsoft.com/office/word/2015/wordml/symex" xmlns:wpg="http://schemas.microsoft.com/office/word/2010/wordprocessingGroup" xmlns:wpi="http://schemas.microsoft.com/office/word/2010/wordprocessingInk" xmlns:wne="http://schemas.microsoft.com/office/word/2006/wordml" xmlns:wps="http://schemas.microsoft.com/office/word/2010/wordprocessingShape" mc:Ignorable="w14 w15 w16se w16cid w16 w16cex w16sdtdh wp14">
+<w:document xmlns:wpc="http://schemas.microsoft.com/office/word/2010/wordprocessingCanvas" xmlns:cx="http://schemas.microsoft.com/office/drawing/2014/chartex" xmlns:cx1="http://schemas.microsoft.com/office/drawing/2015/9/8/chartex" xmlns:cx2="http://schemas.microsoft.com/office/drawing/2015/10/21/chartex" xmlns:cx3="http://schemas.microsoft.com/office/drawing/2016/5/9/chartex" xmlns:cx4="http://schemas.microsoft.com/office/drawing/2016/5/10/chartex" xmlns:cx5="http://schemas.microsoft.com/office/drawing/2016/5/11/chartex" xmlns:cx6="http://schemas.microsoft.com/office/drawing/2016/5/12/chartex" xmlns:cx7="http://schemas.microsoft.com/office/drawing/2016/5/13/chartex" xmlns:cx8="http://schemas.microsoft.com/office/drawing/2016/5/14/chartex" xmlns:mc="http://schemas.openxmlformats.org/markup-compatibility/2006" xmlns:aink="http://schemas.microsoft.com/office/drawing/2016/ink" xmlns:am3d="http://schemas.microsoft.com/office/drawing/2017/model3d" xmlns:o="urn:schemas-microsoft-com:office:office" xmlns:oel="http://schemas.microsoft.com/office/2019/extlst" xmlns:r="http://schemas.openxmlformats.org/officeDocument/2006/relationships" xmlns:m="http://schemas.openxmlformats.org/officeDocument/2006/math" xmlns:v="urn:schemas-microsoft-com:vml" xmlns:wp14="http://schemas.microsoft.com/office/word/2010/wordprocessingDrawing" xmlns:wp="http://schemas.openxmlformats.org/drawingml/2006/wordprocessingDrawing" xmlns:w10="urn:schemas-microsoft-com:office:word" xmlns:w="http://schemas.openxmlformats.org/wordprocessingml/2006/main" xmlns:w14="http://schemas.microsoft.com/office/word/2010/wordml" xmlns:w15="http://schemas.microsoft.com/office/word/2012/wordml" xmlns:w16cex="http://schemas.microsoft.com/office/word/2018/wordml/cex" xmlns:w16cid="http://schemas.microsoft.com/office/word/2016/wordml/cid" xmlns:w16="http://schemas.microsoft.com/office/word/2018/wordml" xmlns:w16sdtdh="http://schemas.microsoft.com/office/word/2020/wordml/sdtdatahash" xmlns:w16se="http://schemas.microsoft.com/office/word/2015/wordml/symex" xmlns:wpg="http://schemas.microsoft.com/office/word/2010/wordprocessingGroup" xmlns:wpi="http://schemas.microsoft.com/office/word/2010/wordprocessingInk" xmlns:wne="http://schemas.microsoft.com/office/word/2006/wordml" xmlns:wps="http://schemas.microsoft.com/office/word/2010/wordprocessingShape" mc:Ignorable="w14 w15 w16se w16cid w16 w16cex w16sdtdh wp14">
   <w:body>
     <w:p>
       <w:pPr>
@@ -75,7 +75,23 @@
           <w:sz w:val="24"/>
           <w:szCs w:val="24"/>
         </w:rPr>
-        <w:t>lalitmaxbusiness@gmail.com | (+91)6202597511</w:t>
+        <w:t>lalitma</w:t>
+      </w:r>
+      <w:r>
+        <w:rPr>
+          <w:rFonts w:ascii="Calibri" w:eastAsia="Calibri" w:hAnsi="Calibri" w:cs="Calibri"/>
+          <w:sz w:val="24"/>
+          <w:szCs w:val="24"/>
+        </w:rPr>
+        <w:t>xy</w:t>
+      </w:r>
+      <w:r>
+        <w:rPr>
+          <w:rFonts w:ascii="Calibri" w:eastAsia="Calibri" w:hAnsi="Calibri" w:cs="Calibri"/>
+          <w:sz w:val="24"/>
+          <w:szCs w:val="24"/>
+        </w:rPr>
+        <w:t>@gmail.com | (+91)6202597511</w:t>
       </w:r>
     </w:p>
     <w:p>
@@ -84,72 +100,28 @@
           <w:noProof/>
         </w:rPr>
         <w:drawing>
-          <wp:anchor distT="57150" distB="57150" distL="57150" distR="57150" simplePos="0" relativeHeight="251658240" behindDoc="0" locked="0" layoutInCell="1" hidden="0" allowOverlap="1" wp14:anchorId="72FC95F3" wp14:editId="5F118FAD">
+          <wp:anchor distT="57150" distB="57150" distL="57150" distR="57150" simplePos="0" relativeHeight="251658240" behindDoc="0" locked="0" layoutInCell="1" hidden="0" allowOverlap="1" wp14:anchorId="72FC95F3" wp14:editId="2E018A2E">
             <wp:simplePos x="0" y="0"/>
             <wp:positionH relativeFrom="column">
-              <wp:posOffset>133350</wp:posOffset>
+              <wp:posOffset>120650</wp:posOffset>
             </wp:positionH>
             <wp:positionV relativeFrom="paragraph">
-              <wp:posOffset>171450</wp:posOffset>
+              <wp:posOffset>179705</wp:posOffset>
             </wp:positionV>
-            <wp:extent cx="146304" cy="146304"/>
+            <wp:extent cx="158750" cy="158750"/>
             <wp:effectExtent l="0" t="0" r="0" b="0"/>
             <wp:wrapSquare wrapText="bothSides" distT="57150" distB="57150" distL="57150" distR="57150"/>
-            <wp:docPr id="3" name="image2.png"/>
+            <wp:docPr id="3" name="image2.png">
+              <a:hlinkClick xmlns:a="http://schemas.openxmlformats.org/drawingml/2006/main" r:id="rId8"/>
+            </wp:docPr>
             <wp:cNvGraphicFramePr/>
             <a:graphic xmlns:a="http://schemas.openxmlformats.org/drawingml/2006/main">
               <a:graphicData uri="http://schemas.openxmlformats.org/drawingml/2006/picture">
                 <pic:pic xmlns:pic="http://schemas.openxmlformats.org/drawingml/2006/picture">
                   <pic:nvPicPr>
-                    <pic:cNvPr id="0" name="image2.png"/>
-                    <pic:cNvPicPr preferRelativeResize="0"/>
-                  </pic:nvPicPr>
-                  <pic:blipFill>
-                    <a:blip r:embed="rId8"/>
-                    <a:srcRect/>
-                    <a:stretch>
-                      <a:fillRect/>
-                    </a:stretch>
-                  </pic:blipFill>
-                  <pic:spPr>
-                    <a:xfrm>
-                      <a:off x="0" y="0"/>
-                      <a:ext cx="146304" cy="146304"/>
-                    </a:xfrm>
-                    <a:prstGeom prst="rect">
-                      <a:avLst/>
-                    </a:prstGeom>
-                    <a:ln/>
-                  </pic:spPr>
-                </pic:pic>
-              </a:graphicData>
-            </a:graphic>
-          </wp:anchor>
-        </w:drawing>
-      </w:r>
-      <w:r>
-        <w:rPr>
-          <w:noProof/>
-        </w:rPr>
-        <w:drawing>
-          <wp:anchor distT="57150" distB="57150" distL="57150" distR="57150" simplePos="0" relativeHeight="251659264" behindDoc="0" locked="0" layoutInCell="1" hidden="0" allowOverlap="1" wp14:anchorId="3FC1B830" wp14:editId="05C3E933">
-            <wp:simplePos x="0" y="0"/>
-            <wp:positionH relativeFrom="column">
-              <wp:posOffset>4657725</wp:posOffset>
-            </wp:positionH>
-            <wp:positionV relativeFrom="paragraph">
-              <wp:posOffset>171450</wp:posOffset>
-            </wp:positionV>
-            <wp:extent cx="146304" cy="146304"/>
-            <wp:effectExtent l="0" t="0" r="0" b="0"/>
-            <wp:wrapSquare wrapText="bothSides" distT="57150" distB="57150" distL="57150" distR="57150"/>
-            <wp:docPr id="4" name="image1.png"/>
-            <wp:cNvGraphicFramePr/>
-            <a:graphic xmlns:a="http://schemas.openxmlformats.org/drawingml/2006/main">
-              <a:graphicData uri="http://schemas.openxmlformats.org/drawingml/2006/picture">
-                <pic:pic xmlns:pic="http://schemas.openxmlformats.org/drawingml/2006/picture">
-                  <pic:nvPicPr>
-                    <pic:cNvPr id="0" name="image1.png"/>
+                    <pic:cNvPr id="3" name="image2.png">
+                      <a:hlinkClick r:id="rId8"/>
+                    </pic:cNvPr>
                     <pic:cNvPicPr preferRelativeResize="0"/>
                   </pic:nvPicPr>
                   <pic:blipFill>
@@ -162,7 +134,7 @@
                   <pic:spPr>
                     <a:xfrm>
                       <a:off x="0" y="0"/>
-                      <a:ext cx="146304" cy="146304"/>
+                      <a:ext cx="158750" cy="158750"/>
                     </a:xfrm>
                     <a:prstGeom prst="rect">
                       <a:avLst/>
@@ -172,26 +144,251 @@
                 </pic:pic>
               </a:graphicData>
             </a:graphic>
+            <wp14:sizeRelH relativeFrom="margin">
+              <wp14:pctWidth>0</wp14:pctWidth>
+            </wp14:sizeRelH>
+            <wp14:sizeRelV relativeFrom="margin">
+              <wp14:pctHeight>0</wp14:pctHeight>
+            </wp14:sizeRelV>
           </wp:anchor>
         </w:drawing>
       </w:r>
+      <w:r>
+        <w:t xml:space="preserve">                                                                                                                     </w:t>
+      </w:r>
     </w:p>
     <w:p>
-      <w:pPr>
-        <w:widowControl w:val="0"/>
-        <w:spacing w:after="200" w:line="240" w:lineRule="auto"/>
-        <w:ind w:right="300"/>
-      </w:pPr>
-      <w:hyperlink r:id="rId10">
+      <w:r>
+        <w:rPr>
+          <w:noProof/>
+        </w:rPr>
+        <w:drawing>
+          <wp:anchor distT="0" distB="0" distL="114300" distR="114300" simplePos="0" relativeHeight="251662336" behindDoc="0" locked="0" layoutInCell="1" allowOverlap="1" wp14:anchorId="651EC599" wp14:editId="5F0F0D1C">
+            <wp:simplePos x="0" y="0"/>
+            <wp:positionH relativeFrom="column">
+              <wp:posOffset>4632960</wp:posOffset>
+            </wp:positionH>
+            <wp:positionV relativeFrom="paragraph">
+              <wp:posOffset>198120</wp:posOffset>
+            </wp:positionV>
+            <wp:extent cx="158750" cy="158750"/>
+            <wp:effectExtent l="0" t="0" r="0" b="0"/>
+            <wp:wrapSquare wrapText="bothSides"/>
+            <wp:docPr id="1246789557" name="Picture 2">
+              <a:hlinkClick xmlns:a="http://schemas.openxmlformats.org/drawingml/2006/main" r:id="rId10"/>
+            </wp:docPr>
+            <wp:cNvGraphicFramePr>
+              <a:graphicFrameLocks xmlns:a="http://schemas.openxmlformats.org/drawingml/2006/main" noChangeAspect="1"/>
+            </wp:cNvGraphicFramePr>
+            <a:graphic xmlns:a="http://schemas.openxmlformats.org/drawingml/2006/main">
+              <a:graphicData uri="http://schemas.openxmlformats.org/drawingml/2006/picture">
+                <pic:pic xmlns:pic="http://schemas.openxmlformats.org/drawingml/2006/picture">
+                  <pic:nvPicPr>
+                    <pic:cNvPr id="1246789557" name="Picture 2">
+                      <a:hlinkClick r:id="rId10"/>
+                    </pic:cNvPr>
+                    <pic:cNvPicPr>
+                      <a:picLocks noChangeAspect="1" noChangeArrowheads="1"/>
+                    </pic:cNvPicPr>
+                  </pic:nvPicPr>
+                  <pic:blipFill>
+                    <a:blip r:embed="rId11" cstate="print">
+                      <a:extLst>
+                        <a:ext uri="{28A0092B-C50C-407E-A947-70E740481C1C}">
+                          <a14:useLocalDpi xmlns:a14="http://schemas.microsoft.com/office/drawing/2010/main" val="0"/>
+                        </a:ext>
+                      </a:extLst>
+                    </a:blip>
+                    <a:srcRect/>
+                    <a:stretch>
+                      <a:fillRect/>
+                    </a:stretch>
+                  </pic:blipFill>
+                  <pic:spPr bwMode="auto">
+                    <a:xfrm>
+                      <a:off x="0" y="0"/>
+                      <a:ext cx="158750" cy="158750"/>
+                    </a:xfrm>
+                    <a:prstGeom prst="rect">
+                      <a:avLst/>
+                    </a:prstGeom>
+                    <a:noFill/>
+                    <a:ln>
+                      <a:noFill/>
+                    </a:ln>
+                  </pic:spPr>
+                </pic:pic>
+              </a:graphicData>
+            </a:graphic>
+            <wp14:sizeRelH relativeFrom="margin">
+              <wp14:pctWidth>0</wp14:pctWidth>
+            </wp14:sizeRelH>
+            <wp14:sizeRelV relativeFrom="margin">
+              <wp14:pctHeight>0</wp14:pctHeight>
+            </wp14:sizeRelV>
+          </wp:anchor>
+        </w:drawing>
+      </w:r>
+      <w:r>
+        <w:rPr>
+          <w:noProof/>
+        </w:rPr>
+        <w:drawing>
+          <wp:anchor distT="57150" distB="57150" distL="57150" distR="57150" simplePos="0" relativeHeight="251659264" behindDoc="0" locked="0" layoutInCell="1" hidden="0" allowOverlap="1" wp14:anchorId="3FC1B830" wp14:editId="7D60B4F4">
+            <wp:simplePos x="0" y="0"/>
+            <wp:positionH relativeFrom="column">
+              <wp:posOffset>4635500</wp:posOffset>
+            </wp:positionH>
+            <wp:positionV relativeFrom="paragraph">
+              <wp:posOffset>13970</wp:posOffset>
+            </wp:positionV>
+            <wp:extent cx="152400" cy="146050"/>
+            <wp:effectExtent l="0" t="0" r="0" b="6350"/>
+            <wp:wrapSquare wrapText="bothSides" distT="57150" distB="57150" distL="57150" distR="57150"/>
+            <wp:docPr id="4" name="image1.png">
+              <a:hlinkClick xmlns:a="http://schemas.openxmlformats.org/drawingml/2006/main" r:id="rId12"/>
+            </wp:docPr>
+            <wp:cNvGraphicFramePr/>
+            <a:graphic xmlns:a="http://schemas.openxmlformats.org/drawingml/2006/main">
+              <a:graphicData uri="http://schemas.openxmlformats.org/drawingml/2006/picture">
+                <pic:pic xmlns:pic="http://schemas.openxmlformats.org/drawingml/2006/picture">
+                  <pic:nvPicPr>
+                    <pic:cNvPr id="4" name="image1.png">
+                      <a:hlinkClick r:id="rId12"/>
+                    </pic:cNvPr>
+                    <pic:cNvPicPr preferRelativeResize="0"/>
+                  </pic:nvPicPr>
+                  <pic:blipFill>
+                    <a:blip r:embed="rId13"/>
+                    <a:srcRect/>
+                    <a:stretch>
+                      <a:fillRect/>
+                    </a:stretch>
+                  </pic:blipFill>
+                  <pic:spPr>
+                    <a:xfrm>
+                      <a:off x="0" y="0"/>
+                      <a:ext cx="152400" cy="146050"/>
+                    </a:xfrm>
+                    <a:prstGeom prst="rect">
+                      <a:avLst/>
+                    </a:prstGeom>
+                    <a:ln/>
+                  </pic:spPr>
+                </pic:pic>
+              </a:graphicData>
+            </a:graphic>
+            <wp14:sizeRelH relativeFrom="margin">
+              <wp14:pctWidth>0</wp14:pctWidth>
+            </wp14:sizeRelH>
+            <wp14:sizeRelV relativeFrom="margin">
+              <wp14:pctHeight>0</wp14:pctHeight>
+            </wp14:sizeRelV>
+          </wp:anchor>
+        </w:drawing>
+      </w:r>
+      <w:hyperlink r:id="rId14" w:history="1">
         <w:r>
           <w:rPr>
+            <w:rStyle w:val="Hyperlink"/>
             <w:rFonts w:ascii="Calibri" w:eastAsia="Calibri" w:hAnsi="Calibri" w:cs="Calibri"/>
-            <w:color w:val="666666"/>
+            <w:sz w:val="20"/>
+            <w:szCs w:val="20"/>
+          </w:rPr>
+          <w:t>@lalit</w:t>
+        </w:r>
+        <w:r>
+          <w:rPr>
+            <w:rStyle w:val="Hyperlink"/>
+            <w:rFonts w:ascii="Calibri" w:eastAsia="Calibri" w:hAnsi="Calibri" w:cs="Calibri"/>
+            <w:sz w:val="20"/>
+            <w:szCs w:val="20"/>
+          </w:rPr>
+          <w:t>m</w:t>
+        </w:r>
+        <w:r>
+          <w:rPr>
+            <w:rStyle w:val="Hyperlink"/>
+            <w:rFonts w:ascii="Calibri" w:eastAsia="Calibri" w:hAnsi="Calibri" w:cs="Calibri"/>
+            <w:sz w:val="20"/>
+            <w:szCs w:val="20"/>
+          </w:rPr>
+          <w:t>ax</w:t>
+        </w:r>
+        <w:r>
+          <w:rPr>
+            <w:rStyle w:val="Hyperlink"/>
+          </w:rPr>
+          <w:t xml:space="preserve">                                                                                                       </w:t>
+        </w:r>
+      </w:hyperlink>
+      <w:r>
+        <w:t xml:space="preserve"> </w:t>
+      </w:r>
+      <w:hyperlink r:id="rId15" w:history="1">
+        <w:r>
+          <w:rPr>
+            <w:rStyle w:val="Hyperlink"/>
+            <w:rFonts w:ascii="Calibri" w:eastAsia="Calibri" w:hAnsi="Calibri" w:cs="Calibri"/>
             <w:sz w:val="20"/>
             <w:szCs w:val="20"/>
           </w:rPr>
           <w:t>@</w:t>
         </w:r>
+        <w:r>
+          <w:rPr>
+            <w:rStyle w:val="Hyperlink"/>
+            <w:rFonts w:ascii="Calibri" w:eastAsia="Calibri" w:hAnsi="Calibri" w:cs="Calibri"/>
+            <w:sz w:val="20"/>
+            <w:szCs w:val="20"/>
+          </w:rPr>
+          <w:t>Lalit</w:t>
+        </w:r>
+        <w:r>
+          <w:rPr>
+            <w:rStyle w:val="Hyperlink"/>
+            <w:rFonts w:ascii="Calibri" w:eastAsia="Calibri" w:hAnsi="Calibri" w:cs="Calibri"/>
+            <w:sz w:val="20"/>
+            <w:szCs w:val="20"/>
+          </w:rPr>
+          <w:t>-</w:t>
+        </w:r>
+        <w:r>
+          <w:rPr>
+            <w:rStyle w:val="Hyperlink"/>
+            <w:rFonts w:ascii="Calibri" w:eastAsia="Calibri" w:hAnsi="Calibri" w:cs="Calibri"/>
+            <w:sz w:val="20"/>
+            <w:szCs w:val="20"/>
+          </w:rPr>
+          <w:t xml:space="preserve">max </w:t>
+        </w:r>
+        <w:r>
+          <w:rPr>
+            <w:rStyle w:val="Hyperlink"/>
+            <w:rFonts w:ascii="Calibri" w:eastAsia="Calibri" w:hAnsi="Calibri" w:cs="Calibri"/>
+            <w:sz w:val="20"/>
+            <w:szCs w:val="20"/>
+          </w:rPr>
+          <w:br/>
+        </w:r>
+        <w:r>
+          <w:rPr>
+            <w:rStyle w:val="Hyperlink"/>
+            <w:rFonts w:ascii="Calibri" w:eastAsia="Calibri" w:hAnsi="Calibri" w:cs="Calibri"/>
+            <w:sz w:val="20"/>
+            <w:szCs w:val="20"/>
+          </w:rPr>
+          <w:t xml:space="preserve">                  </w:t>
+        </w:r>
+        <w:r>
+          <w:rPr>
+            <w:rStyle w:val="Hyperlink"/>
+            <w:rFonts w:ascii="Calibri" w:eastAsia="Calibri" w:hAnsi="Calibri" w:cs="Calibri"/>
+            <w:sz w:val="20"/>
+            <w:szCs w:val="20"/>
+          </w:rPr>
+          <w:t xml:space="preserve">                                          </w:t>
+        </w:r>
       </w:hyperlink>
       <w:r>
         <w:rPr>
@@ -200,13 +397,82 @@
           <w:sz w:val="20"/>
           <w:szCs w:val="20"/>
         </w:rPr>
-        <w:t>Lalitmax                                                                                                                                          lalit-max</w:t>
-      </w:r>
-    </w:p>
-    <w:p>
-      <w:pPr>
-        <w:spacing w:line="144" w:lineRule="auto"/>
-      </w:pPr>
+        <w:t xml:space="preserve"> </w:t>
+      </w:r>
+      <w:r>
+        <w:rPr>
+          <w:rFonts w:ascii="Calibri" w:eastAsia="Calibri" w:hAnsi="Calibri" w:cs="Calibri"/>
+          <w:color w:val="666666"/>
+          <w:sz w:val="20"/>
+          <w:szCs w:val="20"/>
+        </w:rPr>
+        <w:t xml:space="preserve">                                </w:t>
+      </w:r>
+      <w:r>
+        <w:rPr>
+          <w:rFonts w:ascii="Calibri" w:eastAsia="Calibri" w:hAnsi="Calibri" w:cs="Calibri"/>
+          <w:color w:val="666666"/>
+          <w:sz w:val="20"/>
+          <w:szCs w:val="20"/>
+        </w:rPr>
+        <w:t xml:space="preserve">                                                       </w:t>
+      </w:r>
+      <w:hyperlink r:id="rId16" w:history="1">
+        <w:r>
+          <w:rPr>
+            <w:rStyle w:val="Hyperlink"/>
+            <w:rFonts w:ascii="Calibri" w:eastAsia="Calibri" w:hAnsi="Calibri" w:cs="Calibri"/>
+            <w:sz w:val="20"/>
+            <w:szCs w:val="20"/>
+          </w:rPr>
+          <w:t>Po</w:t>
+        </w:r>
+        <w:r>
+          <w:rPr>
+            <w:rStyle w:val="Hyperlink"/>
+            <w:rFonts w:ascii="Calibri" w:eastAsia="Calibri" w:hAnsi="Calibri" w:cs="Calibri"/>
+            <w:sz w:val="20"/>
+            <w:szCs w:val="20"/>
+          </w:rPr>
+          <w:t>r</w:t>
+        </w:r>
+        <w:r>
+          <w:rPr>
+            <w:rStyle w:val="Hyperlink"/>
+            <w:rFonts w:ascii="Calibri" w:eastAsia="Calibri" w:hAnsi="Calibri" w:cs="Calibri"/>
+            <w:sz w:val="20"/>
+            <w:szCs w:val="20"/>
+          </w:rPr>
+          <w:t>t</w:t>
+        </w:r>
+        <w:r>
+          <w:rPr>
+            <w:rStyle w:val="Hyperlink"/>
+            <w:rFonts w:ascii="Calibri" w:eastAsia="Calibri" w:hAnsi="Calibri" w:cs="Calibri"/>
+            <w:sz w:val="20"/>
+            <w:szCs w:val="20"/>
+          </w:rPr>
+          <w:t>f</w:t>
+        </w:r>
+        <w:r>
+          <w:rPr>
+            <w:rStyle w:val="Hyperlink"/>
+            <w:rFonts w:ascii="Calibri" w:eastAsia="Calibri" w:hAnsi="Calibri" w:cs="Calibri"/>
+            <w:sz w:val="20"/>
+            <w:szCs w:val="20"/>
+          </w:rPr>
+          <w:t>o</w:t>
+        </w:r>
+        <w:r>
+          <w:rPr>
+            <w:rStyle w:val="Hyperlink"/>
+            <w:rFonts w:ascii="Calibri" w:eastAsia="Calibri" w:hAnsi="Calibri" w:cs="Calibri"/>
+            <w:sz w:val="20"/>
+            <w:szCs w:val="20"/>
+          </w:rPr>
+          <w:t>lio</w:t>
+        </w:r>
+      </w:hyperlink>
     </w:p>
     <w:p>
       <w:pPr>
@@ -229,6 +495,16 @@
           <w:szCs w:val="24"/>
         </w:rPr>
         <w:t>SKILLS</w:t>
+      </w:r>
+      <w:r>
+        <w:rPr>
+          <w:rFonts w:ascii="Calibri" w:eastAsia="Calibri" w:hAnsi="Calibri" w:cs="Calibri"/>
+          <w:b/>
+          <w:color w:val="4A86E8"/>
+          <w:sz w:val="24"/>
+          <w:szCs w:val="24"/>
+        </w:rPr>
+        <w:t xml:space="preserve">                                                                                                  </w:t>
       </w:r>
     </w:p>
     <w:p>
@@ -243,20 +519,21 @@
         <w:ind w:right="300"/>
         <w:rPr>
           <w:rFonts w:ascii="Calibri" w:eastAsia="Calibri" w:hAnsi="Calibri" w:cs="Calibri"/>
-          <w:sz w:val="24"/>
-          <w:szCs w:val="24"/>
-        </w:rPr>
-      </w:pPr>
-      <w:bookmarkStart w:id="3" w:name="_heading=h.3znysh7" w:colFirst="0" w:colLast="0"/>
-      <w:bookmarkEnd w:id="3"/>
-      <w:r>
-        <w:rPr>
-          <w:rFonts w:ascii="Calibri" w:eastAsia="Calibri" w:hAnsi="Calibri" w:cs="Calibri"/>
           <w:b/>
-          <w:sz w:val="24"/>
-          <w:szCs w:val="24"/>
-        </w:rPr>
-        <w:t xml:space="preserve">Java </w:t>
+          <w:bCs/>
+          <w:sz w:val="24"/>
+          <w:szCs w:val="24"/>
+        </w:rPr>
+      </w:pPr>
+      <w:r>
+        <w:rPr>
+          <w:rFonts w:ascii="Calibri" w:eastAsia="Calibri" w:hAnsi="Calibri" w:cs="Calibri"/>
+          <w:b/>
+          <w:bCs/>
+          <w:sz w:val="24"/>
+          <w:szCs w:val="24"/>
+        </w:rPr>
+        <w:t>Web Development</w:t>
       </w:r>
     </w:p>
     <w:p>
@@ -276,8 +553,6 @@
           <w:szCs w:val="24"/>
         </w:rPr>
       </w:pPr>
-      <w:bookmarkStart w:id="4" w:name="_heading=h.2et92p0" w:colFirst="0" w:colLast="0"/>
-      <w:bookmarkEnd w:id="4"/>
       <w:r>
         <w:rPr>
           <w:rFonts w:ascii="Calibri" w:eastAsia="Calibri" w:hAnsi="Calibri" w:cs="Calibri"/>
@@ -285,7 +560,7 @@
           <w:sz w:val="24"/>
           <w:szCs w:val="24"/>
         </w:rPr>
-        <w:t>Python</w:t>
+        <w:t>Java With DSA</w:t>
       </w:r>
     </w:p>
     <w:p>
@@ -304,8 +579,8 @@
           <w:szCs w:val="24"/>
         </w:rPr>
       </w:pPr>
-      <w:bookmarkStart w:id="5" w:name="_heading=h.tyjcwt" w:colFirst="0" w:colLast="0"/>
-      <w:bookmarkEnd w:id="5"/>
+      <w:bookmarkStart w:id="3" w:name="_heading=h.tyjcwt" w:colFirst="0" w:colLast="0"/>
+      <w:bookmarkEnd w:id="3"/>
       <w:r>
         <w:rPr>
           <w:rFonts w:ascii="Calibri" w:eastAsia="Calibri" w:hAnsi="Calibri" w:cs="Calibri"/>
@@ -313,7 +588,16 @@
           <w:sz w:val="24"/>
           <w:szCs w:val="24"/>
         </w:rPr>
-        <w:t xml:space="preserve">C++ </w:t>
+        <w:t>Python</w:t>
+      </w:r>
+      <w:r>
+        <w:rPr>
+          <w:rFonts w:ascii="Calibri" w:eastAsia="Calibri" w:hAnsi="Calibri" w:cs="Calibri"/>
+          <w:b/>
+          <w:sz w:val="24"/>
+          <w:szCs w:val="24"/>
+        </w:rPr>
+        <w:t xml:space="preserve"> </w:t>
       </w:r>
     </w:p>
     <w:p>
@@ -340,7 +624,7 @@
           <w:sz w:val="24"/>
           <w:szCs w:val="24"/>
         </w:rPr>
-        <w:t>Web Development</w:t>
+        <w:t>C++</w:t>
       </w:r>
     </w:p>
     <w:p>
@@ -368,10 +652,11 @@
     </w:p>
     <w:p>
       <w:pPr>
+        <w:pStyle w:val="ListParagraph"/>
         <w:widowControl w:val="0"/>
         <w:numPr>
           <w:ilvl w:val="0"/>
-          <w:numId w:val="5"/>
+          <w:numId w:val="10"/>
         </w:numPr>
         <w:spacing w:line="240" w:lineRule="auto"/>
         <w:ind w:right="300"/>
@@ -387,7 +672,15 @@
           <w:sz w:val="24"/>
           <w:szCs w:val="24"/>
         </w:rPr>
-        <w:t>CSE |Chitkara University</w:t>
+        <w:t xml:space="preserve">CSE </w:t>
+      </w:r>
+      <w:r>
+        <w:rPr>
+          <w:rFonts w:ascii="Calibri" w:eastAsia="Calibri" w:hAnsi="Calibri" w:cs="Calibri"/>
+          <w:sz w:val="24"/>
+          <w:szCs w:val="24"/>
+        </w:rPr>
+        <w:t>|Chitkara University</w:t>
       </w:r>
       <w:r>
         <w:rPr>
@@ -428,17 +721,45 @@
           <w:szCs w:val="24"/>
         </w:rPr>
         <w:tab/>
-        <w:t xml:space="preserve">        </w:t>
-      </w:r>
-      <w:r>
-        <w:rPr>
-          <w:rFonts w:ascii="Calibri" w:eastAsia="Calibri" w:hAnsi="Calibri" w:cs="Calibri"/>
-          <w:b/>
-          <w:sz w:val="24"/>
-          <w:szCs w:val="24"/>
-        </w:rPr>
-        <w:t xml:space="preserve">                          </w:t>
-      </w:r>
+      </w:r>
+      <w:r>
+        <w:rPr>
+          <w:rFonts w:ascii="Calibri" w:eastAsia="Calibri" w:hAnsi="Calibri" w:cs="Calibri"/>
+          <w:i/>
+          <w:sz w:val="24"/>
+          <w:szCs w:val="24"/>
+        </w:rPr>
+        <w:t xml:space="preserve">          </w:t>
+      </w:r>
+      <w:r>
+        <w:rPr>
+          <w:rFonts w:ascii="Calibri" w:eastAsia="Calibri" w:hAnsi="Calibri" w:cs="Calibri"/>
+          <w:i/>
+          <w:sz w:val="24"/>
+          <w:szCs w:val="24"/>
+        </w:rPr>
+        <w:t xml:space="preserve">                 </w:t>
+      </w:r>
+      <w:proofErr w:type="gramStart"/>
+      <w:r>
+        <w:rPr>
+          <w:rFonts w:ascii="Calibri" w:eastAsia="Calibri" w:hAnsi="Calibri" w:cs="Calibri"/>
+          <w:i/>
+          <w:sz w:val="24"/>
+          <w:szCs w:val="24"/>
+        </w:rPr>
+        <w:t xml:space="preserve">   </w:t>
+      </w:r>
+      <w:r>
+        <w:rPr>
+          <w:rFonts w:ascii="Calibri" w:eastAsia="Calibri" w:hAnsi="Calibri" w:cs="Calibri"/>
+          <w:i/>
+          <w:sz w:val="24"/>
+          <w:szCs w:val="24"/>
+        </w:rPr>
+        <w:t>(</w:t>
+      </w:r>
+      <w:proofErr w:type="gramEnd"/>
       <w:r>
         <w:rPr>
           <w:rFonts w:ascii="Calibri" w:eastAsia="Calibri" w:hAnsi="Calibri" w:cs="Calibri"/>
@@ -447,16 +768,26 @@
           <w:szCs w:val="24"/>
         </w:rPr>
         <w:t>2022</w:t>
+      </w:r>
+      <w:r>
+        <w:rPr>
+          <w:rFonts w:ascii="Calibri" w:eastAsia="Calibri" w:hAnsi="Calibri" w:cs="Calibri"/>
+          <w:i/>
+          <w:sz w:val="24"/>
+          <w:szCs w:val="24"/>
+        </w:rPr>
+        <w:t>)</w:t>
       </w:r>
     </w:p>
     <w:p>
       <w:pPr>
+        <w:pStyle w:val="ListParagraph"/>
         <w:widowControl w:val="0"/>
         <w:numPr>
           <w:ilvl w:val="0"/>
-          <w:numId w:val="5"/>
+          <w:numId w:val="10"/>
         </w:numPr>
-        <w:spacing w:after="200" w:line="240" w:lineRule="auto"/>
+        <w:spacing w:line="240" w:lineRule="auto"/>
         <w:ind w:right="300"/>
         <w:rPr>
           <w:rFonts w:ascii="Calibri" w:eastAsia="Calibri" w:hAnsi="Calibri" w:cs="Calibri"/>
@@ -470,8 +801,18 @@
           <w:sz w:val="24"/>
           <w:szCs w:val="24"/>
         </w:rPr>
-        <w:t>XII (BSEB) | S K College Thatia</w:t>
-      </w:r>
+        <w:t xml:space="preserve">XII (BSEB) | S K College </w:t>
+      </w:r>
+      <w:proofErr w:type="spellStart"/>
+      <w:r>
+        <w:rPr>
+          <w:rFonts w:ascii="Calibri" w:eastAsia="Calibri" w:hAnsi="Calibri" w:cs="Calibri"/>
+          <w:sz w:val="24"/>
+          <w:szCs w:val="24"/>
+        </w:rPr>
+        <w:t>Thatia</w:t>
+      </w:r>
+      <w:proofErr w:type="spellEnd"/>
       <w:r>
         <w:rPr>
           <w:rFonts w:ascii="Calibri" w:eastAsia="Calibri" w:hAnsi="Calibri" w:cs="Calibri"/>
@@ -489,6 +830,14 @@
           <w:szCs w:val="24"/>
         </w:rPr>
         <w:tab/>
+      </w:r>
+      <w:r>
+        <w:rPr>
+          <w:rFonts w:ascii="Calibri" w:eastAsia="Calibri" w:hAnsi="Calibri" w:cs="Calibri"/>
+          <w:b/>
+          <w:sz w:val="24"/>
+          <w:szCs w:val="24"/>
+        </w:rPr>
         <w:t xml:space="preserve">    </w:t>
       </w:r>
       <w:r>
@@ -518,7 +867,80 @@
           <w:szCs w:val="24"/>
         </w:rPr>
         <w:tab/>
-        <w:t xml:space="preserve">                     2021</w:t>
+      </w:r>
+      <w:r>
+        <w:rPr>
+          <w:rFonts w:ascii="Calibri" w:eastAsia="Calibri" w:hAnsi="Calibri" w:cs="Calibri"/>
+          <w:i/>
+          <w:sz w:val="24"/>
+          <w:szCs w:val="24"/>
+        </w:rPr>
+        <w:t xml:space="preserve">    </w:t>
+      </w:r>
+      <w:r>
+        <w:rPr>
+          <w:rFonts w:ascii="Calibri" w:eastAsia="Calibri" w:hAnsi="Calibri" w:cs="Calibri"/>
+          <w:i/>
+          <w:sz w:val="24"/>
+          <w:szCs w:val="24"/>
+        </w:rPr>
+        <w:t xml:space="preserve">     </w:t>
+      </w:r>
+      <w:r>
+        <w:rPr>
+          <w:rFonts w:ascii="Calibri" w:eastAsia="Calibri" w:hAnsi="Calibri" w:cs="Calibri"/>
+          <w:i/>
+          <w:sz w:val="24"/>
+          <w:szCs w:val="24"/>
+        </w:rPr>
+        <w:t xml:space="preserve">   </w:t>
+      </w:r>
+      <w:r>
+        <w:rPr>
+          <w:rFonts w:ascii="Calibri" w:eastAsia="Calibri" w:hAnsi="Calibri" w:cs="Calibri"/>
+          <w:i/>
+          <w:sz w:val="24"/>
+          <w:szCs w:val="24"/>
+        </w:rPr>
+        <w:t xml:space="preserve">  </w:t>
+      </w:r>
+      <w:proofErr w:type="gramStart"/>
+      <w:r>
+        <w:rPr>
+          <w:rFonts w:ascii="Calibri" w:eastAsia="Calibri" w:hAnsi="Calibri" w:cs="Calibri"/>
+          <w:i/>
+          <w:sz w:val="24"/>
+          <w:szCs w:val="24"/>
+        </w:rPr>
+        <w:t xml:space="preserve">   </w:t>
+      </w:r>
+      <w:r>
+        <w:rPr>
+          <w:rFonts w:ascii="Calibri" w:eastAsia="Calibri" w:hAnsi="Calibri" w:cs="Calibri"/>
+          <w:i/>
+          <w:sz w:val="24"/>
+          <w:szCs w:val="24"/>
+        </w:rPr>
+        <w:t>(</w:t>
+      </w:r>
+      <w:proofErr w:type="gramEnd"/>
+      <w:r>
+        <w:rPr>
+          <w:rFonts w:ascii="Calibri" w:eastAsia="Calibri" w:hAnsi="Calibri" w:cs="Calibri"/>
+          <w:i/>
+          <w:sz w:val="24"/>
+          <w:szCs w:val="24"/>
+        </w:rPr>
+        <w:t>2022</w:t>
+      </w:r>
+      <w:r>
+        <w:rPr>
+          <w:rFonts w:ascii="Calibri" w:eastAsia="Calibri" w:hAnsi="Calibri" w:cs="Calibri"/>
+          <w:i/>
+          <w:sz w:val="24"/>
+          <w:szCs w:val="24"/>
+        </w:rPr>
+        <w:t>)</w:t>
       </w:r>
     </w:p>
     <w:p>
@@ -546,21 +968,22 @@
     </w:p>
     <w:p>
       <w:pPr>
-        <w:pStyle w:val="Heading2"/>
+        <w:pStyle w:val="ListParagraph"/>
         <w:widowControl w:val="0"/>
         <w:numPr>
           <w:ilvl w:val="0"/>
-          <w:numId w:val="4"/>
+          <w:numId w:val="10"/>
         </w:numPr>
-        <w:spacing w:before="0" w:after="0" w:line="240" w:lineRule="auto"/>
+        <w:spacing w:line="240" w:lineRule="auto"/>
         <w:ind w:right="300"/>
         <w:rPr>
-          <w:sz w:val="24"/>
-          <w:szCs w:val="24"/>
-        </w:rPr>
-      </w:pPr>
-      <w:bookmarkStart w:id="6" w:name="_heading=h.4d34og8" w:colFirst="0" w:colLast="0"/>
-      <w:bookmarkEnd w:id="6"/>
+          <w:rFonts w:ascii="Calibri" w:eastAsia="Calibri" w:hAnsi="Calibri" w:cs="Calibri"/>
+          <w:sz w:val="24"/>
+          <w:szCs w:val="24"/>
+        </w:rPr>
+      </w:pPr>
+      <w:bookmarkStart w:id="4" w:name="_heading=h.4d34og8" w:colFirst="0" w:colLast="0"/>
+      <w:bookmarkEnd w:id="4"/>
       <w:r>
         <w:rPr>
           <w:rFonts w:ascii="Calibri" w:eastAsia="Calibri" w:hAnsi="Calibri" w:cs="Calibri"/>
@@ -596,7 +1019,53 @@
           <w:szCs w:val="24"/>
         </w:rPr>
         <w:tab/>
+      </w:r>
+      <w:r>
+        <w:rPr>
+          <w:rFonts w:ascii="Calibri" w:eastAsia="Calibri" w:hAnsi="Calibri" w:cs="Calibri"/>
+          <w:i/>
+          <w:sz w:val="24"/>
+          <w:szCs w:val="24"/>
+        </w:rPr>
+        <w:t xml:space="preserve"> </w:t>
+      </w:r>
+      <w:proofErr w:type="gramStart"/>
+      <w:r>
+        <w:rPr>
+          <w:rFonts w:ascii="Calibri" w:eastAsia="Calibri" w:hAnsi="Calibri" w:cs="Calibri"/>
+          <w:i/>
+          <w:sz w:val="24"/>
+          <w:szCs w:val="24"/>
+        </w:rPr>
         <w:t xml:space="preserve">   </w:t>
+      </w:r>
+      <w:r>
+        <w:rPr>
+          <w:rFonts w:ascii="Calibri" w:eastAsia="Calibri" w:hAnsi="Calibri" w:cs="Calibri"/>
+          <w:i/>
+          <w:sz w:val="24"/>
+          <w:szCs w:val="24"/>
+        </w:rPr>
+        <w:t>(</w:t>
+      </w:r>
+      <w:proofErr w:type="gramEnd"/>
+      <w:r>
+        <w:rPr>
+          <w:rFonts w:ascii="Calibri" w:eastAsia="Calibri" w:hAnsi="Calibri" w:cs="Calibri"/>
+          <w:i/>
+          <w:sz w:val="24"/>
+          <w:szCs w:val="24"/>
+        </w:rPr>
+        <w:t>2022</w:t>
+      </w:r>
+      <w:r>
+        <w:rPr>
+          <w:rFonts w:ascii="Calibri" w:eastAsia="Calibri" w:hAnsi="Calibri" w:cs="Calibri"/>
+          <w:i/>
+          <w:sz w:val="24"/>
+          <w:szCs w:val="24"/>
+        </w:rPr>
+        <w:t>)</w:t>
       </w:r>
     </w:p>
     <w:p>
@@ -611,16 +1080,740 @@
           <w:szCs w:val="24"/>
         </w:rPr>
       </w:pPr>
-      <w:bookmarkStart w:id="7" w:name="_heading=h.2s8eyo1" w:colFirst="0" w:colLast="0"/>
-      <w:bookmarkEnd w:id="7"/>
-      <w:r>
-        <w:rPr>
-          <w:rFonts w:ascii="Calibri" w:eastAsia="Calibri" w:hAnsi="Calibri" w:cs="Calibri"/>
-          <w:sz w:val="24"/>
-          <w:szCs w:val="24"/>
-        </w:rPr>
-        <w:t xml:space="preserve">It can take input as a voice and text, open requested apps, web browser,  what is the weather, send email, and solve some math problem                                                                    Technologies used   Python and  modules are used Speech recognizer, pyttsx3 and os                                                                             </w:t>
-      </w:r>
+      <w:bookmarkStart w:id="5" w:name="_heading=h.2s8eyo1" w:colFirst="0" w:colLast="0"/>
+      <w:bookmarkEnd w:id="5"/>
+      <w:r>
+        <w:rPr>
+          <w:rFonts w:ascii="Calibri" w:eastAsia="Calibri" w:hAnsi="Calibri" w:cs="Calibri"/>
+          <w:sz w:val="24"/>
+          <w:szCs w:val="24"/>
+        </w:rPr>
+        <w:t xml:space="preserve">It can take input as a voice and text, open requested apps, web </w:t>
+      </w:r>
+      <w:proofErr w:type="gramStart"/>
+      <w:r>
+        <w:rPr>
+          <w:rFonts w:ascii="Calibri" w:eastAsia="Calibri" w:hAnsi="Calibri" w:cs="Calibri"/>
+          <w:sz w:val="24"/>
+          <w:szCs w:val="24"/>
+        </w:rPr>
+        <w:t>browser,  what</w:t>
+      </w:r>
+      <w:proofErr w:type="gramEnd"/>
+      <w:r>
+        <w:rPr>
+          <w:rFonts w:ascii="Calibri" w:eastAsia="Calibri" w:hAnsi="Calibri" w:cs="Calibri"/>
+          <w:sz w:val="24"/>
+          <w:szCs w:val="24"/>
+        </w:rPr>
+        <w:t xml:space="preserve"> is the weather, send email, and solve some math problem                                                                    Technologies used   Python and  modules are used Speec</w:t>
+      </w:r>
+      <w:r>
+        <w:rPr>
+          <w:rFonts w:ascii="Calibri" w:eastAsia="Calibri" w:hAnsi="Calibri" w:cs="Calibri"/>
+          <w:sz w:val="24"/>
+          <w:szCs w:val="24"/>
+        </w:rPr>
+        <w:t xml:space="preserve">h recognizer, pyttsx3 and </w:t>
+      </w:r>
+      <w:proofErr w:type="spellStart"/>
+      <w:r>
+        <w:rPr>
+          <w:rFonts w:ascii="Calibri" w:eastAsia="Calibri" w:hAnsi="Calibri" w:cs="Calibri"/>
+          <w:sz w:val="24"/>
+          <w:szCs w:val="24"/>
+        </w:rPr>
+        <w:t>os</w:t>
+      </w:r>
+      <w:proofErr w:type="spellEnd"/>
+      <w:r>
+        <w:rPr>
+          <w:rFonts w:ascii="Calibri" w:eastAsia="Calibri" w:hAnsi="Calibri" w:cs="Calibri"/>
+          <w:sz w:val="24"/>
+          <w:szCs w:val="24"/>
+        </w:rPr>
+        <w:t xml:space="preserve"> </w:t>
+      </w:r>
+    </w:p>
+    <w:p>
+      <w:pPr>
+        <w:pStyle w:val="ListParagraph"/>
+        <w:widowControl w:val="0"/>
+        <w:numPr>
+          <w:ilvl w:val="0"/>
+          <w:numId w:val="10"/>
+        </w:numPr>
+        <w:spacing w:line="240" w:lineRule="auto"/>
+        <w:ind w:right="300"/>
+        <w:rPr>
+          <w:rFonts w:ascii="Calibri" w:eastAsia="Calibri" w:hAnsi="Calibri" w:cs="Calibri"/>
+          <w:sz w:val="24"/>
+          <w:szCs w:val="24"/>
+        </w:rPr>
+      </w:pPr>
+      <w:r>
+        <w:rPr>
+          <w:b/>
+          <w:bCs/>
+        </w:rPr>
+        <w:t>Product Landing Page Name - Maxybuy</w:t>
+      </w:r>
+      <w:r>
+        <w:rPr>
+          <w:rFonts w:ascii="Calibri" w:eastAsia="Calibri" w:hAnsi="Calibri" w:cs="Calibri"/>
+          <w:i/>
+          <w:sz w:val="24"/>
+          <w:szCs w:val="24"/>
+        </w:rPr>
+        <w:t xml:space="preserve">    </w:t>
+      </w:r>
+      <w:r>
+        <w:rPr>
+          <w:rFonts w:ascii="Calibri" w:eastAsia="Calibri" w:hAnsi="Calibri" w:cs="Calibri"/>
+          <w:i/>
+          <w:sz w:val="24"/>
+          <w:szCs w:val="24"/>
+        </w:rPr>
+        <w:t xml:space="preserve">                                                     </w:t>
+      </w:r>
+      <w:proofErr w:type="gramStart"/>
+      <w:r>
+        <w:rPr>
+          <w:rFonts w:ascii="Calibri" w:eastAsia="Calibri" w:hAnsi="Calibri" w:cs="Calibri"/>
+          <w:i/>
+          <w:sz w:val="24"/>
+          <w:szCs w:val="24"/>
+        </w:rPr>
+        <w:t xml:space="preserve">   </w:t>
+      </w:r>
+      <w:r>
+        <w:rPr>
+          <w:rFonts w:ascii="Calibri" w:eastAsia="Calibri" w:hAnsi="Calibri" w:cs="Calibri"/>
+          <w:i/>
+          <w:sz w:val="24"/>
+          <w:szCs w:val="24"/>
+        </w:rPr>
+        <w:t>(</w:t>
+      </w:r>
+      <w:proofErr w:type="gramEnd"/>
+      <w:r>
+        <w:rPr>
+          <w:rFonts w:ascii="Calibri" w:eastAsia="Calibri" w:hAnsi="Calibri" w:cs="Calibri"/>
+          <w:i/>
+          <w:sz w:val="24"/>
+          <w:szCs w:val="24"/>
+        </w:rPr>
+        <w:t>2022</w:t>
+      </w:r>
+      <w:r>
+        <w:rPr>
+          <w:rFonts w:ascii="Calibri" w:eastAsia="Calibri" w:hAnsi="Calibri" w:cs="Calibri"/>
+          <w:i/>
+          <w:sz w:val="24"/>
+          <w:szCs w:val="24"/>
+        </w:rPr>
+        <w:t>)</w:t>
+      </w:r>
+      <w:r>
+        <w:rPr>
+          <w:b/>
+          <w:bCs/>
+        </w:rPr>
+        <w:br/>
+      </w:r>
+      <w:r>
+        <w:t>Discover a curated collection of high-quality products that are easy to buy. Our user-friendly interface. From innovative gadgets to stylish accessories, finding and buying your desired items has never been easier</w:t>
+      </w:r>
+      <w:r>
+        <w:t>.</w:t>
+      </w:r>
+    </w:p>
+    <w:p>
+      <w:pPr>
+        <w:pStyle w:val="ListParagraph"/>
+        <w:widowControl w:val="0"/>
+        <w:spacing w:after="200" w:line="240" w:lineRule="auto"/>
+        <w:ind w:right="300"/>
+        <w:rPr>
+          <w:rFonts w:ascii="Calibri" w:eastAsia="Calibri" w:hAnsi="Calibri" w:cs="Calibri"/>
+          <w:sz w:val="24"/>
+          <w:szCs w:val="24"/>
+        </w:rPr>
+      </w:pPr>
+      <w:r>
+        <w:rPr>
+          <w:b/>
+          <w:bCs/>
+        </w:rPr>
+        <w:drawing>
+          <wp:anchor distT="0" distB="0" distL="114300" distR="114300" simplePos="0" relativeHeight="251663360" behindDoc="0" locked="0" layoutInCell="1" allowOverlap="1" wp14:anchorId="1AA61EC7" wp14:editId="4F2B2055">
+            <wp:simplePos x="0" y="0"/>
+            <wp:positionH relativeFrom="column">
+              <wp:posOffset>461241</wp:posOffset>
+            </wp:positionH>
+            <wp:positionV relativeFrom="paragraph">
+              <wp:posOffset>30690</wp:posOffset>
+            </wp:positionV>
+            <wp:extent cx="144318" cy="131198"/>
+            <wp:effectExtent l="0" t="0" r="8255" b="2540"/>
+            <wp:wrapSquare wrapText="bothSides"/>
+            <wp:docPr id="1080662635" name="Picture 1">
+              <a:hlinkClick xmlns:a="http://schemas.openxmlformats.org/drawingml/2006/main" r:id="rId17"/>
+            </wp:docPr>
+            <wp:cNvGraphicFramePr>
+              <a:graphicFrameLocks xmlns:a="http://schemas.openxmlformats.org/drawingml/2006/main" noChangeAspect="1"/>
+            </wp:cNvGraphicFramePr>
+            <a:graphic xmlns:a="http://schemas.openxmlformats.org/drawingml/2006/main">
+              <a:graphicData uri="http://schemas.openxmlformats.org/drawingml/2006/picture">
+                <pic:pic xmlns:pic="http://schemas.openxmlformats.org/drawingml/2006/picture">
+                  <pic:nvPicPr>
+                    <pic:cNvPr id="1080662635" name="Picture 1">
+                      <a:hlinkClick r:id="rId17"/>
+                    </pic:cNvPr>
+                    <pic:cNvPicPr/>
+                  </pic:nvPicPr>
+                  <pic:blipFill>
+                    <a:blip r:embed="rId18" cstate="print">
+                      <a:extLst>
+                        <a:ext uri="{28A0092B-C50C-407E-A947-70E740481C1C}">
+                          <a14:useLocalDpi xmlns:a14="http://schemas.microsoft.com/office/drawing/2010/main" val="0"/>
+                        </a:ext>
+                      </a:extLst>
+                    </a:blip>
+                    <a:stretch>
+                      <a:fillRect/>
+                    </a:stretch>
+                  </pic:blipFill>
+                  <pic:spPr>
+                    <a:xfrm>
+                      <a:off x="0" y="0"/>
+                      <a:ext cx="144318" cy="131198"/>
+                    </a:xfrm>
+                    <a:prstGeom prst="rect">
+                      <a:avLst/>
+                    </a:prstGeom>
+                  </pic:spPr>
+                </pic:pic>
+              </a:graphicData>
+            </a:graphic>
+            <wp14:sizeRelH relativeFrom="margin">
+              <wp14:pctWidth>0</wp14:pctWidth>
+            </wp14:sizeRelH>
+            <wp14:sizeRelV relativeFrom="margin">
+              <wp14:pctHeight>0</wp14:pctHeight>
+            </wp14:sizeRelV>
+          </wp:anchor>
+        </w:drawing>
+      </w:r>
+      <w:hyperlink w:history="1">
+        <w:r>
+          <w:rPr>
+            <w:rStyle w:val="Hyperlink"/>
+            <w:rFonts w:ascii="Calibri" w:eastAsia="Calibri" w:hAnsi="Calibri" w:cs="Calibri"/>
+            <w:sz w:val="24"/>
+            <w:szCs w:val="24"/>
+          </w:rPr>
+          <w:t xml:space="preserve">https://maxybuy.netlify.app         </w:t>
+        </w:r>
+        <w:r>
+          <w:rPr>
+            <w:rStyle w:val="Hyperlink"/>
+            <w:rFonts w:ascii="Calibri" w:eastAsia="Calibri" w:hAnsi="Calibri" w:cs="Calibri"/>
+            <w:sz w:val="24"/>
+            <w:szCs w:val="24"/>
+          </w:rPr>
+          <w:t xml:space="preserve">                                              </w:t>
+        </w:r>
+      </w:hyperlink>
+    </w:p>
+    <w:p>
+      <w:pPr>
+        <w:pStyle w:val="ListParagraph"/>
+        <w:widowControl w:val="0"/>
+        <w:spacing w:after="200" w:line="240" w:lineRule="auto"/>
+        <w:ind w:right="300"/>
+        <w:rPr>
+          <w:rFonts w:ascii="Calibri" w:eastAsia="Calibri" w:hAnsi="Calibri" w:cs="Calibri"/>
+          <w:sz w:val="24"/>
+          <w:szCs w:val="24"/>
+        </w:rPr>
+      </w:pPr>
+    </w:p>
+    <w:p>
+      <w:pPr>
+        <w:pStyle w:val="ListParagraph"/>
+        <w:widowControl w:val="0"/>
+        <w:numPr>
+          <w:ilvl w:val="0"/>
+          <w:numId w:val="10"/>
+        </w:numPr>
+        <w:spacing w:line="240" w:lineRule="auto"/>
+        <w:ind w:right="300"/>
+        <w:rPr>
+          <w:rFonts w:ascii="Calibri" w:eastAsia="Calibri" w:hAnsi="Calibri" w:cs="Calibri"/>
+          <w:sz w:val="24"/>
+          <w:szCs w:val="24"/>
+        </w:rPr>
+      </w:pPr>
+      <w:r>
+        <w:rPr>
+          <w:rFonts w:ascii="Calibri" w:eastAsia="Calibri" w:hAnsi="Calibri" w:cs="Calibri"/>
+          <w:b/>
+          <w:bCs/>
+          <w:sz w:val="24"/>
+          <w:szCs w:val="24"/>
+        </w:rPr>
+        <w:t>Clone Of Amazon</w:t>
+      </w:r>
+      <w:r>
+        <w:rPr>
+          <w:rFonts w:ascii="Calibri" w:eastAsia="Calibri" w:hAnsi="Calibri" w:cs="Calibri"/>
+          <w:b/>
+          <w:bCs/>
+          <w:sz w:val="24"/>
+          <w:szCs w:val="24"/>
+        </w:rPr>
+        <w:t xml:space="preserve">                                                 </w:t>
+      </w:r>
+      <w:r>
+        <w:rPr>
+          <w:rFonts w:ascii="Calibri" w:eastAsia="Calibri" w:hAnsi="Calibri" w:cs="Calibri"/>
+          <w:i/>
+          <w:sz w:val="24"/>
+          <w:szCs w:val="24"/>
+        </w:rPr>
+        <w:t xml:space="preserve">   </w:t>
+      </w:r>
+      <w:r>
+        <w:rPr>
+          <w:rFonts w:ascii="Calibri" w:eastAsia="Calibri" w:hAnsi="Calibri" w:cs="Calibri"/>
+          <w:i/>
+          <w:sz w:val="24"/>
+          <w:szCs w:val="24"/>
+        </w:rPr>
+        <w:t xml:space="preserve">                                                  </w:t>
+      </w:r>
+      <w:proofErr w:type="gramStart"/>
+      <w:r>
+        <w:rPr>
+          <w:rFonts w:ascii="Calibri" w:eastAsia="Calibri" w:hAnsi="Calibri" w:cs="Calibri"/>
+          <w:i/>
+          <w:sz w:val="24"/>
+          <w:szCs w:val="24"/>
+        </w:rPr>
+        <w:t xml:space="preserve">  </w:t>
+      </w:r>
+      <w:r>
+        <w:rPr>
+          <w:rFonts w:ascii="Calibri" w:eastAsia="Calibri" w:hAnsi="Calibri" w:cs="Calibri"/>
+          <w:i/>
+          <w:sz w:val="24"/>
+          <w:szCs w:val="24"/>
+        </w:rPr>
+        <w:t xml:space="preserve"> </w:t>
+      </w:r>
+      <w:r>
+        <w:rPr>
+          <w:rFonts w:ascii="Calibri" w:eastAsia="Calibri" w:hAnsi="Calibri" w:cs="Calibri"/>
+          <w:i/>
+          <w:sz w:val="24"/>
+          <w:szCs w:val="24"/>
+        </w:rPr>
+        <w:t>(</w:t>
+      </w:r>
+      <w:proofErr w:type="gramEnd"/>
+      <w:r>
+        <w:rPr>
+          <w:rFonts w:ascii="Calibri" w:eastAsia="Calibri" w:hAnsi="Calibri" w:cs="Calibri"/>
+          <w:i/>
+          <w:sz w:val="24"/>
+          <w:szCs w:val="24"/>
+        </w:rPr>
+        <w:t>202</w:t>
+      </w:r>
+      <w:r>
+        <w:rPr>
+          <w:rFonts w:ascii="Calibri" w:eastAsia="Calibri" w:hAnsi="Calibri" w:cs="Calibri"/>
+          <w:i/>
+          <w:sz w:val="24"/>
+          <w:szCs w:val="24"/>
+        </w:rPr>
+        <w:t>3</w:t>
+      </w:r>
+      <w:r>
+        <w:rPr>
+          <w:rFonts w:ascii="Calibri" w:eastAsia="Calibri" w:hAnsi="Calibri" w:cs="Calibri"/>
+          <w:i/>
+          <w:sz w:val="24"/>
+          <w:szCs w:val="24"/>
+        </w:rPr>
+        <w:t>)</w:t>
+      </w:r>
+      <w:r>
+        <w:rPr>
+          <w:rFonts w:ascii="Calibri" w:eastAsia="Calibri" w:hAnsi="Calibri" w:cs="Calibri"/>
+          <w:sz w:val="24"/>
+          <w:szCs w:val="24"/>
+        </w:rPr>
+        <w:br/>
+      </w:r>
+      <w:r>
+        <w:rPr>
+          <w:rFonts w:ascii="Calibri" w:eastAsia="Calibri" w:hAnsi="Calibri" w:cs="Calibri"/>
+          <w:sz w:val="24"/>
+          <w:szCs w:val="24"/>
+        </w:rPr>
+        <w:t>Welcome to our cutting-edge e-commerce platform, a perfect clone of the world-renowned Amazon.</w:t>
+      </w:r>
+    </w:p>
+    <w:p>
+      <w:pPr>
+        <w:pStyle w:val="ListParagraph"/>
+        <w:widowControl w:val="0"/>
+        <w:spacing w:after="200" w:line="240" w:lineRule="auto"/>
+        <w:ind w:right="300"/>
+        <w:rPr>
+          <w:rFonts w:ascii="Calibri" w:eastAsia="Calibri" w:hAnsi="Calibri" w:cs="Calibri"/>
+          <w:sz w:val="24"/>
+          <w:szCs w:val="24"/>
+        </w:rPr>
+      </w:pPr>
+      <w:r>
+        <w:rPr>
+          <w:rFonts w:ascii="Calibri" w:eastAsia="Calibri" w:hAnsi="Calibri" w:cs="Calibri"/>
+          <w:sz w:val="24"/>
+          <w:szCs w:val="24"/>
+        </w:rPr>
+        <w:drawing>
+          <wp:anchor distT="0" distB="0" distL="114300" distR="114300" simplePos="0" relativeHeight="251664384" behindDoc="0" locked="0" layoutInCell="1" allowOverlap="1" wp14:anchorId="4229B83A" wp14:editId="2490FC7F">
+            <wp:simplePos x="0" y="0"/>
+            <wp:positionH relativeFrom="column">
+              <wp:posOffset>451052</wp:posOffset>
+            </wp:positionH>
+            <wp:positionV relativeFrom="paragraph">
+              <wp:posOffset>41304</wp:posOffset>
+            </wp:positionV>
+            <wp:extent cx="169148" cy="165678"/>
+            <wp:effectExtent l="0" t="0" r="2540" b="6350"/>
+            <wp:wrapSquare wrapText="bothSides"/>
+            <wp:docPr id="1757127259" name="Picture 1">
+              <a:hlinkClick xmlns:a="http://schemas.openxmlformats.org/drawingml/2006/main" r:id="rId19"/>
+            </wp:docPr>
+            <wp:cNvGraphicFramePr>
+              <a:graphicFrameLocks xmlns:a="http://schemas.openxmlformats.org/drawingml/2006/main" noChangeAspect="1"/>
+            </wp:cNvGraphicFramePr>
+            <a:graphic xmlns:a="http://schemas.openxmlformats.org/drawingml/2006/main">
+              <a:graphicData uri="http://schemas.openxmlformats.org/drawingml/2006/picture">
+                <pic:pic xmlns:pic="http://schemas.openxmlformats.org/drawingml/2006/picture">
+                  <pic:nvPicPr>
+                    <pic:cNvPr id="1757127259" name="Picture 1">
+                      <a:hlinkClick r:id="rId19"/>
+                    </pic:cNvPr>
+                    <pic:cNvPicPr/>
+                  </pic:nvPicPr>
+                  <pic:blipFill>
+                    <a:blip r:embed="rId20" cstate="print">
+                      <a:extLst>
+                        <a:ext uri="{28A0092B-C50C-407E-A947-70E740481C1C}">
+                          <a14:useLocalDpi xmlns:a14="http://schemas.microsoft.com/office/drawing/2010/main" val="0"/>
+                        </a:ext>
+                      </a:extLst>
+                    </a:blip>
+                    <a:stretch>
+                      <a:fillRect/>
+                    </a:stretch>
+                  </pic:blipFill>
+                  <pic:spPr>
+                    <a:xfrm>
+                      <a:off x="0" y="0"/>
+                      <a:ext cx="169148" cy="165678"/>
+                    </a:xfrm>
+                    <a:prstGeom prst="rect">
+                      <a:avLst/>
+                    </a:prstGeom>
+                  </pic:spPr>
+                </pic:pic>
+              </a:graphicData>
+            </a:graphic>
+            <wp14:sizeRelH relativeFrom="margin">
+              <wp14:pctWidth>0</wp14:pctWidth>
+            </wp14:sizeRelH>
+            <wp14:sizeRelV relativeFrom="margin">
+              <wp14:pctHeight>0</wp14:pctHeight>
+            </wp14:sizeRelV>
+          </wp:anchor>
+        </w:drawing>
+      </w:r>
+      <w:hyperlink r:id="rId21" w:history="1">
+        <w:r>
+          <w:rPr>
+            <w:rStyle w:val="Hyperlink"/>
+            <w:rFonts w:ascii="Calibri" w:eastAsia="Calibri" w:hAnsi="Calibri" w:cs="Calibri"/>
+            <w:sz w:val="24"/>
+            <w:szCs w:val="24"/>
+          </w:rPr>
+          <w:t>https://</w:t>
+        </w:r>
+        <w:r>
+          <w:rPr>
+            <w:rStyle w:val="Hyperlink"/>
+            <w:rFonts w:ascii="Calibri" w:eastAsia="Calibri" w:hAnsi="Calibri" w:cs="Calibri"/>
+            <w:sz w:val="24"/>
+            <w:szCs w:val="24"/>
+          </w:rPr>
+          <w:t>lalitmaxamazon</w:t>
+        </w:r>
+        <w:r>
+          <w:rPr>
+            <w:rStyle w:val="Hyperlink"/>
+            <w:rFonts w:ascii="Calibri" w:eastAsia="Calibri" w:hAnsi="Calibri" w:cs="Calibri"/>
+            <w:sz w:val="24"/>
+            <w:szCs w:val="24"/>
+          </w:rPr>
+          <w:t>.netlify.app</w:t>
+        </w:r>
+      </w:hyperlink>
+    </w:p>
+    <w:p>
+      <w:pPr>
+        <w:pStyle w:val="ListParagraph"/>
+        <w:widowControl w:val="0"/>
+        <w:spacing w:after="200" w:line="240" w:lineRule="auto"/>
+        <w:ind w:right="300"/>
+        <w:rPr>
+          <w:rFonts w:ascii="Calibri" w:eastAsia="Calibri" w:hAnsi="Calibri" w:cs="Calibri"/>
+          <w:sz w:val="24"/>
+          <w:szCs w:val="24"/>
+        </w:rPr>
+      </w:pPr>
+    </w:p>
+    <w:p>
+      <w:pPr>
+        <w:pStyle w:val="ListParagraph"/>
+        <w:widowControl w:val="0"/>
+        <w:numPr>
+          <w:ilvl w:val="0"/>
+          <w:numId w:val="10"/>
+        </w:numPr>
+        <w:spacing w:line="240" w:lineRule="auto"/>
+        <w:ind w:right="300"/>
+        <w:rPr>
+          <w:rFonts w:ascii="Calibri" w:eastAsia="Calibri" w:hAnsi="Calibri" w:cs="Calibri"/>
+          <w:sz w:val="24"/>
+          <w:szCs w:val="24"/>
+        </w:rPr>
+      </w:pPr>
+      <w:r>
+        <w:rPr>
+          <w:rFonts w:ascii="Calibri" w:eastAsia="Calibri" w:hAnsi="Calibri" w:cs="Calibri"/>
+          <w:b/>
+          <w:bCs/>
+          <w:sz w:val="24"/>
+          <w:szCs w:val="24"/>
+        </w:rPr>
+        <w:t>Clone Of Swiggy</w:t>
+      </w:r>
+      <w:r>
+        <w:rPr>
+          <w:rFonts w:ascii="Calibri" w:eastAsia="Calibri" w:hAnsi="Calibri" w:cs="Calibri"/>
+          <w:b/>
+          <w:bCs/>
+          <w:sz w:val="24"/>
+          <w:szCs w:val="24"/>
+        </w:rPr>
+        <w:t xml:space="preserve">                                                                                                        </w:t>
+      </w:r>
+      <w:proofErr w:type="gramStart"/>
+      <w:r>
+        <w:rPr>
+          <w:rFonts w:ascii="Calibri" w:eastAsia="Calibri" w:hAnsi="Calibri" w:cs="Calibri"/>
+          <w:b/>
+          <w:bCs/>
+          <w:sz w:val="24"/>
+          <w:szCs w:val="24"/>
+        </w:rPr>
+        <w:t xml:space="preserve">   </w:t>
+      </w:r>
+      <w:r>
+        <w:rPr>
+          <w:rFonts w:ascii="Calibri" w:eastAsia="Calibri" w:hAnsi="Calibri" w:cs="Calibri"/>
+          <w:i/>
+          <w:sz w:val="24"/>
+          <w:szCs w:val="24"/>
+        </w:rPr>
+        <w:t>(</w:t>
+      </w:r>
+      <w:proofErr w:type="gramEnd"/>
+      <w:r>
+        <w:rPr>
+          <w:rFonts w:ascii="Calibri" w:eastAsia="Calibri" w:hAnsi="Calibri" w:cs="Calibri"/>
+          <w:i/>
+          <w:sz w:val="24"/>
+          <w:szCs w:val="24"/>
+        </w:rPr>
+        <w:t>202</w:t>
+      </w:r>
+      <w:r>
+        <w:rPr>
+          <w:rFonts w:ascii="Calibri" w:eastAsia="Calibri" w:hAnsi="Calibri" w:cs="Calibri"/>
+          <w:i/>
+          <w:sz w:val="24"/>
+          <w:szCs w:val="24"/>
+        </w:rPr>
+        <w:t>3</w:t>
+      </w:r>
+      <w:r>
+        <w:rPr>
+          <w:rFonts w:ascii="Calibri" w:eastAsia="Calibri" w:hAnsi="Calibri" w:cs="Calibri"/>
+          <w:i/>
+          <w:sz w:val="24"/>
+          <w:szCs w:val="24"/>
+        </w:rPr>
+        <w:t>)</w:t>
+      </w:r>
+      <w:r>
+        <w:rPr>
+          <w:rFonts w:ascii="Calibri" w:eastAsia="Calibri" w:hAnsi="Calibri" w:cs="Calibri"/>
+          <w:b/>
+          <w:bCs/>
+          <w:sz w:val="24"/>
+          <w:szCs w:val="24"/>
+        </w:rPr>
+        <w:br/>
+      </w:r>
+      <w:r>
+        <w:rPr>
+          <w:rFonts w:ascii="Calibri" w:eastAsia="Calibri" w:hAnsi="Calibri" w:cs="Calibri"/>
+          <w:sz w:val="24"/>
+          <w:szCs w:val="24"/>
+        </w:rPr>
+        <w:t>Welcome to our state-of-the-art food delivery platform, a perfect clone of the popular Swiggy</w:t>
+      </w:r>
+      <w:r>
+        <w:rPr>
+          <w:rFonts w:ascii="Calibri" w:eastAsia="Calibri" w:hAnsi="Calibri" w:cs="Calibri"/>
+          <w:sz w:val="24"/>
+          <w:szCs w:val="24"/>
+        </w:rPr>
+        <w:t>.</w:t>
+      </w:r>
+    </w:p>
+    <w:p>
+      <w:pPr>
+        <w:pStyle w:val="ListParagraph"/>
+        <w:widowControl w:val="0"/>
+        <w:spacing w:after="200" w:line="240" w:lineRule="auto"/>
+        <w:ind w:right="300"/>
+        <w:rPr>
+          <w:rFonts w:ascii="Calibri" w:eastAsia="Calibri" w:hAnsi="Calibri" w:cs="Calibri"/>
+          <w:sz w:val="24"/>
+          <w:szCs w:val="24"/>
+        </w:rPr>
+      </w:pPr>
+      <w:r>
+        <w:rPr>
+          <w:rFonts w:ascii="Calibri" w:eastAsia="Calibri" w:hAnsi="Calibri" w:cs="Calibri"/>
+          <w:b/>
+          <w:color w:val="4A86E8"/>
+          <w:sz w:val="24"/>
+          <w:szCs w:val="24"/>
+        </w:rPr>
+        <w:drawing>
+          <wp:anchor distT="0" distB="0" distL="114300" distR="114300" simplePos="0" relativeHeight="251665408" behindDoc="0" locked="0" layoutInCell="1" allowOverlap="1" wp14:anchorId="3DF89A9F" wp14:editId="29B0510D">
+            <wp:simplePos x="0" y="0"/>
+            <wp:positionH relativeFrom="column">
+              <wp:posOffset>464820</wp:posOffset>
+            </wp:positionH>
+            <wp:positionV relativeFrom="paragraph">
+              <wp:posOffset>41910</wp:posOffset>
+            </wp:positionV>
+            <wp:extent cx="125454" cy="153497"/>
+            <wp:effectExtent l="0" t="0" r="8255" b="0"/>
+            <wp:wrapSquare wrapText="bothSides"/>
+            <wp:docPr id="1450097255" name="Picture 1">
+              <a:hlinkClick xmlns:a="http://schemas.openxmlformats.org/drawingml/2006/main" r:id="rId22"/>
+            </wp:docPr>
+            <wp:cNvGraphicFramePr>
+              <a:graphicFrameLocks xmlns:a="http://schemas.openxmlformats.org/drawingml/2006/main" noChangeAspect="1"/>
+            </wp:cNvGraphicFramePr>
+            <a:graphic xmlns:a="http://schemas.openxmlformats.org/drawingml/2006/main">
+              <a:graphicData uri="http://schemas.openxmlformats.org/drawingml/2006/picture">
+                <pic:pic xmlns:pic="http://schemas.openxmlformats.org/drawingml/2006/picture">
+                  <pic:nvPicPr>
+                    <pic:cNvPr id="1450097255" name="Picture 1">
+                      <a:hlinkClick r:id="rId22"/>
+                    </pic:cNvPr>
+                    <pic:cNvPicPr/>
+                  </pic:nvPicPr>
+                  <pic:blipFill>
+                    <a:blip r:embed="rId23" cstate="print">
+                      <a:extLst>
+                        <a:ext uri="{28A0092B-C50C-407E-A947-70E740481C1C}">
+                          <a14:useLocalDpi xmlns:a14="http://schemas.microsoft.com/office/drawing/2010/main" val="0"/>
+                        </a:ext>
+                      </a:extLst>
+                    </a:blip>
+                    <a:stretch>
+                      <a:fillRect/>
+                    </a:stretch>
+                  </pic:blipFill>
+                  <pic:spPr>
+                    <a:xfrm>
+                      <a:off x="0" y="0"/>
+                      <a:ext cx="125454" cy="153497"/>
+                    </a:xfrm>
+                    <a:prstGeom prst="rect">
+                      <a:avLst/>
+                    </a:prstGeom>
+                  </pic:spPr>
+                </pic:pic>
+              </a:graphicData>
+            </a:graphic>
+            <wp14:sizeRelH relativeFrom="margin">
+              <wp14:pctWidth>0</wp14:pctWidth>
+            </wp14:sizeRelH>
+            <wp14:sizeRelV relativeFrom="margin">
+              <wp14:pctHeight>0</wp14:pctHeight>
+            </wp14:sizeRelV>
+          </wp:anchor>
+        </w:drawing>
+      </w:r>
+      <w:r>
+        <w:rPr>
+          <w:rFonts w:ascii="Calibri" w:eastAsia="Calibri" w:hAnsi="Calibri" w:cs="Calibri"/>
+          <w:b/>
+          <w:bCs/>
+          <w:sz w:val="24"/>
+          <w:szCs w:val="24"/>
+        </w:rPr>
+        <w:t xml:space="preserve"> </w:t>
+      </w:r>
+      <w:hyperlink r:id="rId24" w:history="1">
+        <w:r>
+          <w:rPr>
+            <w:rStyle w:val="Hyperlink"/>
+            <w:rFonts w:ascii="Calibri" w:eastAsia="Calibri" w:hAnsi="Calibri" w:cs="Calibri"/>
+            <w:sz w:val="24"/>
+            <w:szCs w:val="24"/>
+          </w:rPr>
+          <w:t>https://lalitmaxswiggy.netlify.app</w:t>
+        </w:r>
+      </w:hyperlink>
+    </w:p>
+    <w:p>
+      <w:pPr>
+        <w:pStyle w:val="ListParagraph"/>
+        <w:widowControl w:val="0"/>
+        <w:spacing w:after="200" w:line="240" w:lineRule="auto"/>
+        <w:ind w:right="300"/>
+        <w:rPr>
+          <w:rFonts w:ascii="Calibri" w:eastAsia="Calibri" w:hAnsi="Calibri" w:cs="Calibri"/>
+          <w:b/>
+          <w:bCs/>
+          <w:sz w:val="24"/>
+          <w:szCs w:val="24"/>
+        </w:rPr>
+      </w:pPr>
     </w:p>
     <w:p>
       <w:pPr>
@@ -648,10 +1841,11 @@
     </w:p>
     <w:p>
       <w:pPr>
+        <w:pStyle w:val="ListParagraph"/>
         <w:widowControl w:val="0"/>
         <w:numPr>
           <w:ilvl w:val="0"/>
-          <w:numId w:val="1"/>
+          <w:numId w:val="10"/>
         </w:numPr>
         <w:spacing w:line="240" w:lineRule="auto"/>
         <w:ind w:right="300"/>
@@ -668,8 +1862,30 @@
           <w:sz w:val="24"/>
           <w:szCs w:val="24"/>
         </w:rPr>
-        <w:t xml:space="preserve">Society Title |  Society, College </w:t>
-      </w:r>
+        <w:t xml:space="preserve">Tech </w:t>
+      </w:r>
+      <w:proofErr w:type="gramStart"/>
+      <w:r>
+        <w:rPr>
+          <w:rFonts w:ascii="Calibri" w:eastAsia="Calibri" w:hAnsi="Calibri" w:cs="Calibri"/>
+          <w:b/>
+          <w:sz w:val="24"/>
+          <w:szCs w:val="24"/>
+        </w:rPr>
+        <w:t xml:space="preserve">Abhivyakti  </w:t>
+      </w:r>
+      <w:proofErr w:type="spellStart"/>
+      <w:r>
+        <w:rPr>
+          <w:rFonts w:ascii="Calibri" w:eastAsia="Calibri" w:hAnsi="Calibri" w:cs="Calibri"/>
+          <w:b/>
+          <w:sz w:val="24"/>
+          <w:szCs w:val="24"/>
+        </w:rPr>
+        <w:t>Chandigarah</w:t>
+      </w:r>
+      <w:proofErr w:type="spellEnd"/>
+      <w:proofErr w:type="gramEnd"/>
       <w:r>
         <w:rPr>
           <w:rFonts w:ascii="Calibri" w:eastAsia="Calibri" w:hAnsi="Calibri" w:cs="Calibri"/>
@@ -696,7 +1912,78 @@
           <w:szCs w:val="24"/>
         </w:rPr>
         <w:tab/>
-        <w:t>(Date- Present)</w:t>
+      </w:r>
+      <w:r>
+        <w:rPr>
+          <w:rFonts w:ascii="Calibri" w:eastAsia="Calibri" w:hAnsi="Calibri" w:cs="Calibri"/>
+          <w:i/>
+          <w:sz w:val="24"/>
+          <w:szCs w:val="24"/>
+        </w:rPr>
+        <w:t xml:space="preserve">       </w:t>
+      </w:r>
+      <w:r>
+        <w:rPr>
+          <w:rFonts w:ascii="Calibri" w:eastAsia="Calibri" w:hAnsi="Calibri" w:cs="Calibri"/>
+          <w:i/>
+          <w:sz w:val="24"/>
+          <w:szCs w:val="24"/>
+        </w:rPr>
+        <w:t xml:space="preserve">   </w:t>
+      </w:r>
+      <w:r>
+        <w:rPr>
+          <w:rFonts w:ascii="Calibri" w:eastAsia="Calibri" w:hAnsi="Calibri" w:cs="Calibri"/>
+          <w:i/>
+          <w:sz w:val="24"/>
+          <w:szCs w:val="24"/>
+        </w:rPr>
+        <w:t xml:space="preserve">  </w:t>
+      </w:r>
+      <w:r>
+        <w:rPr>
+          <w:rFonts w:ascii="Calibri" w:eastAsia="Calibri" w:hAnsi="Calibri" w:cs="Calibri"/>
+          <w:i/>
+          <w:sz w:val="24"/>
+          <w:szCs w:val="24"/>
+        </w:rPr>
+        <w:t xml:space="preserve">    </w:t>
+      </w:r>
+      <w:r>
+        <w:rPr>
+          <w:rFonts w:ascii="Calibri" w:eastAsia="Calibri" w:hAnsi="Calibri" w:cs="Calibri"/>
+          <w:i/>
+          <w:sz w:val="24"/>
+          <w:szCs w:val="24"/>
+        </w:rPr>
+        <w:t xml:space="preserve"> </w:t>
+      </w:r>
+      <w:r>
+        <w:rPr>
+          <w:rFonts w:ascii="Calibri" w:eastAsia="Calibri" w:hAnsi="Calibri" w:cs="Calibri"/>
+          <w:i/>
+          <w:sz w:val="24"/>
+          <w:szCs w:val="24"/>
+        </w:rPr>
+        <w:t>(</w:t>
+      </w:r>
+      <w:r>
+        <w:rPr>
+          <w:rFonts w:ascii="Calibri" w:eastAsia="Calibri" w:hAnsi="Calibri" w:cs="Calibri"/>
+          <w:i/>
+          <w:sz w:val="24"/>
+          <w:szCs w:val="24"/>
+        </w:rPr>
+        <w:t>2022</w:t>
+      </w:r>
+      <w:r>
+        <w:rPr>
+          <w:rFonts w:ascii="Calibri" w:eastAsia="Calibri" w:hAnsi="Calibri" w:cs="Calibri"/>
+          <w:i/>
+          <w:sz w:val="24"/>
+          <w:szCs w:val="24"/>
+        </w:rPr>
+        <w:t>)</w:t>
       </w:r>
     </w:p>
     <w:p>
@@ -716,7 +2003,93 @@
           <w:sz w:val="24"/>
           <w:szCs w:val="24"/>
         </w:rPr>
-        <w:t>Organized hackathons &amp; conducted sessions for 300+ college students on Web Development related topics.</w:t>
+        <w:t xml:space="preserve">Organized </w:t>
+      </w:r>
+      <w:r>
+        <w:rPr>
+          <w:rFonts w:ascii="Calibri" w:eastAsia="Calibri" w:hAnsi="Calibri" w:cs="Calibri"/>
+          <w:bCs/>
+          <w:sz w:val="24"/>
+          <w:szCs w:val="24"/>
+        </w:rPr>
+        <w:t xml:space="preserve">Tech </w:t>
+      </w:r>
+      <w:proofErr w:type="gramStart"/>
+      <w:r>
+        <w:rPr>
+          <w:rFonts w:ascii="Calibri" w:eastAsia="Calibri" w:hAnsi="Calibri" w:cs="Calibri"/>
+          <w:bCs/>
+          <w:sz w:val="24"/>
+          <w:szCs w:val="24"/>
+        </w:rPr>
+        <w:t>Abhivyakti</w:t>
+      </w:r>
+      <w:r>
+        <w:rPr>
+          <w:rFonts w:ascii="Calibri" w:eastAsia="Calibri" w:hAnsi="Calibri" w:cs="Calibri"/>
+          <w:b/>
+          <w:sz w:val="24"/>
+          <w:szCs w:val="24"/>
+        </w:rPr>
+        <w:t xml:space="preserve">  </w:t>
+      </w:r>
+      <w:r>
+        <w:rPr>
+          <w:rFonts w:ascii="Calibri" w:eastAsia="Calibri" w:hAnsi="Calibri" w:cs="Calibri"/>
+          <w:sz w:val="24"/>
+          <w:szCs w:val="24"/>
+        </w:rPr>
+        <w:t>&amp;</w:t>
+      </w:r>
+      <w:proofErr w:type="gramEnd"/>
+      <w:r>
+        <w:rPr>
+          <w:rFonts w:ascii="Calibri" w:eastAsia="Calibri" w:hAnsi="Calibri" w:cs="Calibri"/>
+          <w:sz w:val="24"/>
+          <w:szCs w:val="24"/>
+        </w:rPr>
+        <w:t xml:space="preserve"> </w:t>
+      </w:r>
+      <w:r>
+        <w:rPr>
+          <w:rFonts w:ascii="Calibri" w:eastAsia="Calibri" w:hAnsi="Calibri" w:cs="Calibri"/>
+          <w:sz w:val="24"/>
+          <w:szCs w:val="24"/>
+        </w:rPr>
+        <w:t>conducted sessions for 300</w:t>
+      </w:r>
+      <w:r>
+        <w:rPr>
+          <w:rFonts w:ascii="Calibri" w:eastAsia="Calibri" w:hAnsi="Calibri" w:cs="Calibri"/>
+          <w:sz w:val="24"/>
+          <w:szCs w:val="24"/>
+        </w:rPr>
+        <w:t>0</w:t>
+      </w:r>
+      <w:r>
+        <w:rPr>
+          <w:rFonts w:ascii="Calibri" w:eastAsia="Calibri" w:hAnsi="Calibri" w:cs="Calibri"/>
+          <w:sz w:val="24"/>
+          <w:szCs w:val="24"/>
+        </w:rPr>
+        <w:t xml:space="preserve">+ college students on </w:t>
+      </w:r>
+      <w:r>
+        <w:rPr>
+          <w:rFonts w:ascii="Calibri" w:eastAsia="Calibri" w:hAnsi="Calibri" w:cs="Calibri"/>
+          <w:sz w:val="24"/>
+          <w:szCs w:val="24"/>
+        </w:rPr>
+        <w:br/>
+        <w:t>My Project Selected  Top 5 finalist project in College.</w:t>
+      </w:r>
+      <w:r>
+        <w:rPr>
+          <w:rFonts w:ascii="Calibri" w:eastAsia="Calibri" w:hAnsi="Calibri" w:cs="Calibri"/>
+          <w:sz w:val="24"/>
+          <w:szCs w:val="24"/>
+        </w:rPr>
+        <w:br/>
       </w:r>
     </w:p>
     <w:p>
@@ -742,15 +2115,26 @@
         </w:rPr>
         <w:t>ACHIEVEMENTS / HOBBIES</w:t>
       </w:r>
+      <w:r>
+        <w:rPr>
+          <w:rFonts w:ascii="Calibri" w:eastAsia="Calibri" w:hAnsi="Calibri" w:cs="Calibri"/>
+          <w:b/>
+          <w:color w:val="4A86E8"/>
+          <w:sz w:val="24"/>
+          <w:szCs w:val="24"/>
+        </w:rPr>
+        <w:t xml:space="preserve">  </w:t>
+      </w:r>
     </w:p>
     <w:p>
       <w:pPr>
+        <w:pStyle w:val="ListParagraph"/>
         <w:widowControl w:val="0"/>
         <w:numPr>
           <w:ilvl w:val="0"/>
-          <w:numId w:val="3"/>
+          <w:numId w:val="10"/>
         </w:numPr>
-        <w:spacing w:after="200" w:line="360" w:lineRule="auto"/>
+        <w:spacing w:line="240" w:lineRule="auto"/>
         <w:ind w:right="300"/>
         <w:rPr>
           <w:rFonts w:ascii="Calibri" w:eastAsia="Calibri" w:hAnsi="Calibri" w:cs="Calibri"/>
@@ -761,34 +2145,122 @@
       <w:r>
         <w:rPr>
           <w:rFonts w:ascii="Calibri" w:eastAsia="Calibri" w:hAnsi="Calibri" w:cs="Calibri"/>
+          <w:b/>
+          <w:bCs/>
           <w:sz w:val="24"/>
           <w:szCs w:val="24"/>
         </w:rPr>
         <w:t>Intern at DataCouch on web development</w:t>
+      </w:r>
+      <w:r>
+        <w:rPr>
+          <w:rFonts w:ascii="Calibri" w:eastAsia="Calibri" w:hAnsi="Calibri" w:cs="Calibri"/>
+          <w:sz w:val="24"/>
+          <w:szCs w:val="24"/>
+        </w:rPr>
+        <w:t xml:space="preserve">                                                   </w:t>
+      </w:r>
+      <w:r>
+        <w:rPr>
+          <w:rFonts w:ascii="Calibri" w:eastAsia="Calibri" w:hAnsi="Calibri" w:cs="Calibri"/>
+          <w:sz w:val="24"/>
+          <w:szCs w:val="24"/>
+        </w:rPr>
+        <w:t xml:space="preserve">     </w:t>
+      </w:r>
+      <w:proofErr w:type="gramStart"/>
+      <w:r>
+        <w:rPr>
+          <w:rFonts w:ascii="Calibri" w:eastAsia="Calibri" w:hAnsi="Calibri" w:cs="Calibri"/>
+          <w:i/>
+          <w:sz w:val="24"/>
+          <w:szCs w:val="24"/>
+        </w:rPr>
+        <w:t xml:space="preserve"> </w:t>
+      </w:r>
+      <w:r>
+        <w:rPr>
+          <w:rFonts w:ascii="Calibri" w:eastAsia="Calibri" w:hAnsi="Calibri" w:cs="Calibri"/>
+          <w:i/>
+          <w:sz w:val="24"/>
+          <w:szCs w:val="24"/>
+        </w:rPr>
+        <w:t xml:space="preserve"> </w:t>
+      </w:r>
+      <w:r>
+        <w:rPr>
+          <w:rFonts w:ascii="Calibri" w:eastAsia="Calibri" w:hAnsi="Calibri" w:cs="Calibri"/>
+          <w:i/>
+          <w:sz w:val="24"/>
+          <w:szCs w:val="24"/>
+        </w:rPr>
+        <w:t xml:space="preserve"> </w:t>
+      </w:r>
+      <w:r>
+        <w:rPr>
+          <w:rFonts w:ascii="Calibri" w:eastAsia="Calibri" w:hAnsi="Calibri" w:cs="Calibri"/>
+          <w:i/>
+          <w:sz w:val="24"/>
+          <w:szCs w:val="24"/>
+        </w:rPr>
+        <w:t>(</w:t>
+      </w:r>
+      <w:proofErr w:type="gramEnd"/>
+      <w:r>
+        <w:rPr>
+          <w:rFonts w:ascii="Calibri" w:eastAsia="Calibri" w:hAnsi="Calibri" w:cs="Calibri"/>
+          <w:i/>
+          <w:sz w:val="24"/>
+          <w:szCs w:val="24"/>
+        </w:rPr>
+        <w:t>2022</w:t>
+      </w:r>
+      <w:r>
+        <w:rPr>
+          <w:rFonts w:ascii="Calibri" w:eastAsia="Calibri" w:hAnsi="Calibri" w:cs="Calibri"/>
+          <w:i/>
+          <w:sz w:val="24"/>
+          <w:szCs w:val="24"/>
+        </w:rPr>
+        <w:t>)</w:t>
       </w:r>
     </w:p>
     <w:p>
       <w:pPr>
         <w:widowControl w:val="0"/>
-        <w:numPr>
-          <w:ilvl w:val="0"/>
-          <w:numId w:val="3"/>
-        </w:numPr>
         <w:spacing w:after="200" w:line="360" w:lineRule="auto"/>
-        <w:ind w:right="300"/>
-        <w:rPr>
-          <w:rFonts w:ascii="Calibri" w:eastAsia="Calibri" w:hAnsi="Calibri" w:cs="Calibri"/>
-          <w:sz w:val="24"/>
-          <w:szCs w:val="24"/>
-        </w:rPr>
-      </w:pPr>
-      <w:r>
-        <w:rPr>
-          <w:rFonts w:ascii="Calibri" w:eastAsia="Calibri" w:hAnsi="Calibri" w:cs="Calibri"/>
-          <w:sz w:val="24"/>
-          <w:szCs w:val="24"/>
-        </w:rPr>
-        <w:t>My Project Top 5 in College</w:t>
+        <w:ind w:left="720" w:right="300"/>
+        <w:rPr>
+          <w:rFonts w:ascii="Calibri" w:eastAsia="Calibri" w:hAnsi="Calibri" w:cs="Calibri"/>
+          <w:sz w:val="24"/>
+          <w:szCs w:val="24"/>
+        </w:rPr>
+      </w:pPr>
+      <w:r>
+        <w:rPr>
+          <w:rFonts w:ascii="Calibri" w:eastAsia="Calibri" w:hAnsi="Calibri" w:cs="Calibri"/>
+          <w:sz w:val="24"/>
+          <w:szCs w:val="24"/>
+        </w:rPr>
+        <w:t xml:space="preserve">Working LMS and open Ai </w:t>
+      </w:r>
+      <w:proofErr w:type="gramStart"/>
+      <w:r>
+        <w:rPr>
+          <w:rFonts w:ascii="Calibri" w:eastAsia="Calibri" w:hAnsi="Calibri" w:cs="Calibri"/>
+          <w:sz w:val="24"/>
+          <w:szCs w:val="24"/>
+        </w:rPr>
+        <w:t>For</w:t>
+      </w:r>
+      <w:proofErr w:type="gramEnd"/>
+      <w:r>
+        <w:rPr>
+          <w:rFonts w:ascii="Calibri" w:eastAsia="Calibri" w:hAnsi="Calibri" w:cs="Calibri"/>
+          <w:sz w:val="24"/>
+          <w:szCs w:val="24"/>
+        </w:rPr>
+        <w:t xml:space="preserve"> 2 month.</w:t>
       </w:r>
     </w:p>
     <w:p>
@@ -805,7 +2277,7 @@
       </w:pPr>
     </w:p>
     <w:sectPr>
-      <w:headerReference w:type="default" r:id="rId11"/>
+      <w:headerReference w:type="default" r:id="rId25"/>
       <w:pgSz w:w="12240" w:h="15840"/>
       <w:pgMar w:top="0" w:right="1440" w:bottom="0" w:left="1440" w:header="720" w:footer="720" w:gutter="0"/>
       <w:pgNumType w:start="1"/>
@@ -816,7 +2288,7 @@
 </file>
 
 <file path=word/endnotes.xml><?xml version="1.0" encoding="utf-8"?>
-<w:endnotes xmlns:wpc="http://schemas.microsoft.com/office/word/2010/wordprocessingCanvas" xmlns:cx="http://schemas.microsoft.com/office/drawing/2014/chartex" xmlns:cx1="http://schemas.microsoft.com/office/drawing/2015/9/8/chartex" xmlns:cx2="http://schemas.microsoft.com/office/drawing/2015/10/21/chartex" xmlns:cx3="http://schemas.microsoft.com/office/drawing/2016/5/9/chartex" xmlns:cx4="http://schemas.microsoft.com/office/drawing/2016/5/10/chartex" xmlns:cx5="http://schemas.microsoft.com/office/drawing/2016/5/11/chartex" xmlns:cx6="http://schemas.microsoft.com/office/drawing/2016/5/12/chartex" xmlns:cx7="http://schemas.microsoft.com/office/drawing/2016/5/13/chartex" xmlns:cx8="http://schemas.microsoft.com/office/drawing/2016/5/14/chartex" xmlns:mc="http://schemas.openxmlformats.org/markup-compatibility/2006" xmlns:aink="http://schemas.microsoft.com/office/drawing/2016/ink" xmlns:am3d="http://schemas.microsoft.com/office/drawing/2017/model3d" xmlns:o="urn:schemas-microsoft-com:office:office" xmlns:oel="http://schemas.microsoft.com/office/2019/extlst" xmlns:r="http://schemas.openxmlformats.org/officeDocument/2006/relationships" xmlns:m="http://schemas.openxmlformats.org/officeDocument/2006/math" xmlns:v="urn:schemas-microsoft-com:vml" xmlns:wp14="http://schemas.microsoft.com/office/word/2010/wordprocessingDrawing" xmlns:wp="http://schemas.openxmlformats.org/drawingml/2006/wordprocessingDrawing" xmlns:w10="urn:schemas-microsoft-com:office:word" xmlns:w="http://schemas.openxmlformats.org/wordprocessingml/2006/main" xmlns:w14="http://schemas.microsoft.com/office/word/2010/wordml" xmlns:w15="http://schemas.microsoft.com/office/word/2012/wordml" xmlns:w16cex="http://schemas.microsoft.com/office/word/2018/wordml/cex" xmlns:w16cid="http://schemas.microsoft.com/office/word/2016/wordml/cid" xmlns:w16="http://schemas.microsoft.com/office/word/2018/wordml" xmlns:w16du="http://schemas.microsoft.com/office/word/2023/wordml/word16du" xmlns:w16sdtdh="http://schemas.microsoft.com/office/word/2020/wordml/sdtdatahash" xmlns:w16se="http://schemas.microsoft.com/office/word/2015/wordml/symex" xmlns:wpg="http://schemas.microsoft.com/office/word/2010/wordprocessingGroup" xmlns:wpi="http://schemas.microsoft.com/office/word/2010/wordprocessingInk" xmlns:wne="http://schemas.microsoft.com/office/word/2006/wordml" xmlns:wps="http://schemas.microsoft.com/office/word/2010/wordprocessingShape" mc:Ignorable="w14 w15 w16se w16cid w16 w16cex w16sdtdh wp14">
+<w:endnotes xmlns:wpc="http://schemas.microsoft.com/office/word/2010/wordprocessingCanvas" xmlns:cx="http://schemas.microsoft.com/office/drawing/2014/chartex" xmlns:cx1="http://schemas.microsoft.com/office/drawing/2015/9/8/chartex" xmlns:cx2="http://schemas.microsoft.com/office/drawing/2015/10/21/chartex" xmlns:cx3="http://schemas.microsoft.com/office/drawing/2016/5/9/chartex" xmlns:cx4="http://schemas.microsoft.com/office/drawing/2016/5/10/chartex" xmlns:cx5="http://schemas.microsoft.com/office/drawing/2016/5/11/chartex" xmlns:cx6="http://schemas.microsoft.com/office/drawing/2016/5/12/chartex" xmlns:cx7="http://schemas.microsoft.com/office/drawing/2016/5/13/chartex" xmlns:cx8="http://schemas.microsoft.com/office/drawing/2016/5/14/chartex" xmlns:mc="http://schemas.openxmlformats.org/markup-compatibility/2006" xmlns:aink="http://schemas.microsoft.com/office/drawing/2016/ink" xmlns:am3d="http://schemas.microsoft.com/office/drawing/2017/model3d" xmlns:o="urn:schemas-microsoft-com:office:office" xmlns:oel="http://schemas.microsoft.com/office/2019/extlst" xmlns:r="http://schemas.openxmlformats.org/officeDocument/2006/relationships" xmlns:m="http://schemas.openxmlformats.org/officeDocument/2006/math" xmlns:v="urn:schemas-microsoft-com:vml" xmlns:wp14="http://schemas.microsoft.com/office/word/2010/wordprocessingDrawing" xmlns:wp="http://schemas.openxmlformats.org/drawingml/2006/wordprocessingDrawing" xmlns:w10="urn:schemas-microsoft-com:office:word" xmlns:w="http://schemas.openxmlformats.org/wordprocessingml/2006/main" xmlns:w14="http://schemas.microsoft.com/office/word/2010/wordml" xmlns:w15="http://schemas.microsoft.com/office/word/2012/wordml" xmlns:w16cex="http://schemas.microsoft.com/office/word/2018/wordml/cex" xmlns:w16cid="http://schemas.microsoft.com/office/word/2016/wordml/cid" xmlns:w16="http://schemas.microsoft.com/office/word/2018/wordml" xmlns:w16sdtdh="http://schemas.microsoft.com/office/word/2020/wordml/sdtdatahash" xmlns:w16se="http://schemas.microsoft.com/office/word/2015/wordml/symex" xmlns:wpg="http://schemas.microsoft.com/office/word/2010/wordprocessingGroup" xmlns:wpi="http://schemas.microsoft.com/office/word/2010/wordprocessingInk" xmlns:wne="http://schemas.microsoft.com/office/word/2006/wordml" xmlns:wps="http://schemas.microsoft.com/office/word/2010/wordprocessingShape" mc:Ignorable="w14 w15 w16se w16cid w16 w16cex w16sdtdh wp14">
   <w:endnote w:type="separator" w:id="-1">
     <w:p>
       <w:pPr>
@@ -841,7 +2313,7 @@
 </file>
 
 <file path=word/footnotes.xml><?xml version="1.0" encoding="utf-8"?>
-<w:footnotes xmlns:wpc="http://schemas.microsoft.com/office/word/2010/wordprocessingCanvas" xmlns:cx="http://schemas.microsoft.com/office/drawing/2014/chartex" xmlns:cx1="http://schemas.microsoft.com/office/drawing/2015/9/8/chartex" xmlns:cx2="http://schemas.microsoft.com/office/drawing/2015/10/21/chartex" xmlns:cx3="http://schemas.microsoft.com/office/drawing/2016/5/9/chartex" xmlns:cx4="http://schemas.microsoft.com/office/drawing/2016/5/10/chartex" xmlns:cx5="http://schemas.microsoft.com/office/drawing/2016/5/11/chartex" xmlns:cx6="http://schemas.microsoft.com/office/drawing/2016/5/12/chartex" xmlns:cx7="http://schemas.microsoft.com/office/drawing/2016/5/13/chartex" xmlns:cx8="http://schemas.microsoft.com/office/drawing/2016/5/14/chartex" xmlns:mc="http://schemas.openxmlformats.org/markup-compatibility/2006" xmlns:aink="http://schemas.microsoft.com/office/drawing/2016/ink" xmlns:am3d="http://schemas.microsoft.com/office/drawing/2017/model3d" xmlns:o="urn:schemas-microsoft-com:office:office" xmlns:oel="http://schemas.microsoft.com/office/2019/extlst" xmlns:r="http://schemas.openxmlformats.org/officeDocument/2006/relationships" xmlns:m="http://schemas.openxmlformats.org/officeDocument/2006/math" xmlns:v="urn:schemas-microsoft-com:vml" xmlns:wp14="http://schemas.microsoft.com/office/word/2010/wordprocessingDrawing" xmlns:wp="http://schemas.openxmlformats.org/drawingml/2006/wordprocessingDrawing" xmlns:w10="urn:schemas-microsoft-com:office:word" xmlns:w="http://schemas.openxmlformats.org/wordprocessingml/2006/main" xmlns:w14="http://schemas.microsoft.com/office/word/2010/wordml" xmlns:w15="http://schemas.microsoft.com/office/word/2012/wordml" xmlns:w16cex="http://schemas.microsoft.com/office/word/2018/wordml/cex" xmlns:w16cid="http://schemas.microsoft.com/office/word/2016/wordml/cid" xmlns:w16="http://schemas.microsoft.com/office/word/2018/wordml" xmlns:w16du="http://schemas.microsoft.com/office/word/2023/wordml/word16du" xmlns:w16sdtdh="http://schemas.microsoft.com/office/word/2020/wordml/sdtdatahash" xmlns:w16se="http://schemas.microsoft.com/office/word/2015/wordml/symex" xmlns:wpg="http://schemas.microsoft.com/office/word/2010/wordprocessingGroup" xmlns:wpi="http://schemas.microsoft.com/office/word/2010/wordprocessingInk" xmlns:wne="http://schemas.microsoft.com/office/word/2006/wordml" xmlns:wps="http://schemas.microsoft.com/office/word/2010/wordprocessingShape" mc:Ignorable="w14 w15 w16se w16cid w16 w16cex w16sdtdh wp14">
+<w:footnotes xmlns:wpc="http://schemas.microsoft.com/office/word/2010/wordprocessingCanvas" xmlns:cx="http://schemas.microsoft.com/office/drawing/2014/chartex" xmlns:cx1="http://schemas.microsoft.com/office/drawing/2015/9/8/chartex" xmlns:cx2="http://schemas.microsoft.com/office/drawing/2015/10/21/chartex" xmlns:cx3="http://schemas.microsoft.com/office/drawing/2016/5/9/chartex" xmlns:cx4="http://schemas.microsoft.com/office/drawing/2016/5/10/chartex" xmlns:cx5="http://schemas.microsoft.com/office/drawing/2016/5/11/chartex" xmlns:cx6="http://schemas.microsoft.com/office/drawing/2016/5/12/chartex" xmlns:cx7="http://schemas.microsoft.com/office/drawing/2016/5/13/chartex" xmlns:cx8="http://schemas.microsoft.com/office/drawing/2016/5/14/chartex" xmlns:mc="http://schemas.openxmlformats.org/markup-compatibility/2006" xmlns:aink="http://schemas.microsoft.com/office/drawing/2016/ink" xmlns:am3d="http://schemas.microsoft.com/office/drawing/2017/model3d" xmlns:o="urn:schemas-microsoft-com:office:office" xmlns:oel="http://schemas.microsoft.com/office/2019/extlst" xmlns:r="http://schemas.openxmlformats.org/officeDocument/2006/relationships" xmlns:m="http://schemas.openxmlformats.org/officeDocument/2006/math" xmlns:v="urn:schemas-microsoft-com:vml" xmlns:wp14="http://schemas.microsoft.com/office/word/2010/wordprocessingDrawing" xmlns:wp="http://schemas.openxmlformats.org/drawingml/2006/wordprocessingDrawing" xmlns:w10="urn:schemas-microsoft-com:office:word" xmlns:w="http://schemas.openxmlformats.org/wordprocessingml/2006/main" xmlns:w14="http://schemas.microsoft.com/office/word/2010/wordml" xmlns:w15="http://schemas.microsoft.com/office/word/2012/wordml" xmlns:w16cex="http://schemas.microsoft.com/office/word/2018/wordml/cex" xmlns:w16cid="http://schemas.microsoft.com/office/word/2016/wordml/cid" xmlns:w16="http://schemas.microsoft.com/office/word/2018/wordml" xmlns:w16sdtdh="http://schemas.microsoft.com/office/word/2020/wordml/sdtdatahash" xmlns:w16se="http://schemas.microsoft.com/office/word/2015/wordml/symex" xmlns:wpg="http://schemas.microsoft.com/office/word/2010/wordprocessingGroup" xmlns:wpi="http://schemas.microsoft.com/office/word/2010/wordprocessingInk" xmlns:wne="http://schemas.microsoft.com/office/word/2006/wordml" xmlns:wps="http://schemas.microsoft.com/office/word/2010/wordprocessingShape" mc:Ignorable="w14 w15 w16se w16cid w16 w16cex w16sdtdh wp14">
   <w:footnote w:type="separator" w:id="-1">
     <w:p>
       <w:pPr>
@@ -866,14 +2338,240 @@
 </file>
 
 <file path=word/header1.xml><?xml version="1.0" encoding="utf-8"?>
-<w:hdr xmlns:wpc="http://schemas.microsoft.com/office/word/2010/wordprocessingCanvas" xmlns:cx="http://schemas.microsoft.com/office/drawing/2014/chartex" xmlns:cx1="http://schemas.microsoft.com/office/drawing/2015/9/8/chartex" xmlns:cx2="http://schemas.microsoft.com/office/drawing/2015/10/21/chartex" xmlns:cx3="http://schemas.microsoft.com/office/drawing/2016/5/9/chartex" xmlns:cx4="http://schemas.microsoft.com/office/drawing/2016/5/10/chartex" xmlns:cx5="http://schemas.microsoft.com/office/drawing/2016/5/11/chartex" xmlns:cx6="http://schemas.microsoft.com/office/drawing/2016/5/12/chartex" xmlns:cx7="http://schemas.microsoft.com/office/drawing/2016/5/13/chartex" xmlns:cx8="http://schemas.microsoft.com/office/drawing/2016/5/14/chartex" xmlns:mc="http://schemas.openxmlformats.org/markup-compatibility/2006" xmlns:aink="http://schemas.microsoft.com/office/drawing/2016/ink" xmlns:am3d="http://schemas.microsoft.com/office/drawing/2017/model3d" xmlns:o="urn:schemas-microsoft-com:office:office" xmlns:oel="http://schemas.microsoft.com/office/2019/extlst" xmlns:r="http://schemas.openxmlformats.org/officeDocument/2006/relationships" xmlns:m="http://schemas.openxmlformats.org/officeDocument/2006/math" xmlns:v="urn:schemas-microsoft-com:vml" xmlns:wp14="http://schemas.microsoft.com/office/word/2010/wordprocessingDrawing" xmlns:wp="http://schemas.openxmlformats.org/drawingml/2006/wordprocessingDrawing" xmlns:w10="urn:schemas-microsoft-com:office:word" xmlns:w="http://schemas.openxmlformats.org/wordprocessingml/2006/main" xmlns:w14="http://schemas.microsoft.com/office/word/2010/wordml" xmlns:w15="http://schemas.microsoft.com/office/word/2012/wordml" xmlns:w16cex="http://schemas.microsoft.com/office/word/2018/wordml/cex" xmlns:w16cid="http://schemas.microsoft.com/office/word/2016/wordml/cid" xmlns:w16="http://schemas.microsoft.com/office/word/2018/wordml" xmlns:w16du="http://schemas.microsoft.com/office/word/2023/wordml/word16du" xmlns:w16sdtdh="http://schemas.microsoft.com/office/word/2020/wordml/sdtdatahash" xmlns:w16se="http://schemas.microsoft.com/office/word/2015/wordml/symex" xmlns:wpg="http://schemas.microsoft.com/office/word/2010/wordprocessingGroup" xmlns:wpi="http://schemas.microsoft.com/office/word/2010/wordprocessingInk" xmlns:wne="http://schemas.microsoft.com/office/word/2006/wordml" xmlns:wps="http://schemas.microsoft.com/office/word/2010/wordprocessingShape" mc:Ignorable="w14 w15 w16se w16cid w16 w16cex w16sdtdh wp14">
+<w:hdr xmlns:wpc="http://schemas.microsoft.com/office/word/2010/wordprocessingCanvas" xmlns:cx="http://schemas.microsoft.com/office/drawing/2014/chartex" xmlns:cx1="http://schemas.microsoft.com/office/drawing/2015/9/8/chartex" xmlns:cx2="http://schemas.microsoft.com/office/drawing/2015/10/21/chartex" xmlns:cx3="http://schemas.microsoft.com/office/drawing/2016/5/9/chartex" xmlns:cx4="http://schemas.microsoft.com/office/drawing/2016/5/10/chartex" xmlns:cx5="http://schemas.microsoft.com/office/drawing/2016/5/11/chartex" xmlns:cx6="http://schemas.microsoft.com/office/drawing/2016/5/12/chartex" xmlns:cx7="http://schemas.microsoft.com/office/drawing/2016/5/13/chartex" xmlns:cx8="http://schemas.microsoft.com/office/drawing/2016/5/14/chartex" xmlns:mc="http://schemas.openxmlformats.org/markup-compatibility/2006" xmlns:aink="http://schemas.microsoft.com/office/drawing/2016/ink" xmlns:am3d="http://schemas.microsoft.com/office/drawing/2017/model3d" xmlns:o="urn:schemas-microsoft-com:office:office" xmlns:oel="http://schemas.microsoft.com/office/2019/extlst" xmlns:r="http://schemas.openxmlformats.org/officeDocument/2006/relationships" xmlns:m="http://schemas.openxmlformats.org/officeDocument/2006/math" xmlns:v="urn:schemas-microsoft-com:vml" xmlns:wp14="http://schemas.microsoft.com/office/word/2010/wordprocessingDrawing" xmlns:wp="http://schemas.openxmlformats.org/drawingml/2006/wordprocessingDrawing" xmlns:w10="urn:schemas-microsoft-com:office:word" xmlns:w="http://schemas.openxmlformats.org/wordprocessingml/2006/main" xmlns:w14="http://schemas.microsoft.com/office/word/2010/wordml" xmlns:w15="http://schemas.microsoft.com/office/word/2012/wordml" xmlns:w16cex="http://schemas.microsoft.com/office/word/2018/wordml/cex" xmlns:w16cid="http://schemas.microsoft.com/office/word/2016/wordml/cid" xmlns:w16="http://schemas.microsoft.com/office/word/2018/wordml" xmlns:w16sdtdh="http://schemas.microsoft.com/office/word/2020/wordml/sdtdatahash" xmlns:w16se="http://schemas.microsoft.com/office/word/2015/wordml/symex" xmlns:wpg="http://schemas.microsoft.com/office/word/2010/wordprocessingGroup" xmlns:wpi="http://schemas.microsoft.com/office/word/2010/wordprocessingInk" xmlns:wne="http://schemas.microsoft.com/office/word/2006/wordml" xmlns:wps="http://schemas.microsoft.com/office/word/2010/wordprocessingShape" mc:Ignorable="w14 w15 w16se w16cid w16 w16cex w16sdtdh wp14">
   <w:p/>
 </w:hdr>
 </file>
 
 <file path=word/numbering.xml><?xml version="1.0" encoding="utf-8"?>
-<w:numbering xmlns:wpc="http://schemas.microsoft.com/office/word/2010/wordprocessingCanvas" xmlns:cx="http://schemas.microsoft.com/office/drawing/2014/chartex" xmlns:cx1="http://schemas.microsoft.com/office/drawing/2015/9/8/chartex" xmlns:cx2="http://schemas.microsoft.com/office/drawing/2015/10/21/chartex" xmlns:cx3="http://schemas.microsoft.com/office/drawing/2016/5/9/chartex" xmlns:cx4="http://schemas.microsoft.com/office/drawing/2016/5/10/chartex" xmlns:cx5="http://schemas.microsoft.com/office/drawing/2016/5/11/chartex" xmlns:cx6="http://schemas.microsoft.com/office/drawing/2016/5/12/chartex" xmlns:cx7="http://schemas.microsoft.com/office/drawing/2016/5/13/chartex" xmlns:cx8="http://schemas.microsoft.com/office/drawing/2016/5/14/chartex" xmlns:mc="http://schemas.openxmlformats.org/markup-compatibility/2006" xmlns:aink="http://schemas.microsoft.com/office/drawing/2016/ink" xmlns:am3d="http://schemas.microsoft.com/office/drawing/2017/model3d" xmlns:o="urn:schemas-microsoft-com:office:office" xmlns:oel="http://schemas.microsoft.com/office/2019/extlst" xmlns:r="http://schemas.openxmlformats.org/officeDocument/2006/relationships" xmlns:m="http://schemas.openxmlformats.org/officeDocument/2006/math" xmlns:v="urn:schemas-microsoft-com:vml" xmlns:wp14="http://schemas.microsoft.com/office/word/2010/wordprocessingDrawing" xmlns:wp="http://schemas.openxmlformats.org/drawingml/2006/wordprocessingDrawing" xmlns:w10="urn:schemas-microsoft-com:office:word" xmlns:w="http://schemas.openxmlformats.org/wordprocessingml/2006/main" xmlns:w14="http://schemas.microsoft.com/office/word/2010/wordml" xmlns:w15="http://schemas.microsoft.com/office/word/2012/wordml" xmlns:w16cex="http://schemas.microsoft.com/office/word/2018/wordml/cex" xmlns:w16cid="http://schemas.microsoft.com/office/word/2016/wordml/cid" xmlns:w16="http://schemas.microsoft.com/office/word/2018/wordml" xmlns:w16du="http://schemas.microsoft.com/office/word/2023/wordml/word16du" xmlns:w16sdtdh="http://schemas.microsoft.com/office/word/2020/wordml/sdtdatahash" xmlns:w16se="http://schemas.microsoft.com/office/word/2015/wordml/symex" xmlns:wpg="http://schemas.microsoft.com/office/word/2010/wordprocessingGroup" xmlns:wpi="http://schemas.microsoft.com/office/word/2010/wordprocessingInk" xmlns:wne="http://schemas.microsoft.com/office/word/2006/wordml" xmlns:wps="http://schemas.microsoft.com/office/word/2010/wordprocessingShape" mc:Ignorable="w14 w15 w16se w16cid w16 w16cex w16sdtdh wp14">
+<w:numbering xmlns:wpc="http://schemas.microsoft.com/office/word/2010/wordprocessingCanvas" xmlns:cx="http://schemas.microsoft.com/office/drawing/2014/chartex" xmlns:cx1="http://schemas.microsoft.com/office/drawing/2015/9/8/chartex" xmlns:cx2="http://schemas.microsoft.com/office/drawing/2015/10/21/chartex" xmlns:cx3="http://schemas.microsoft.com/office/drawing/2016/5/9/chartex" xmlns:cx4="http://schemas.microsoft.com/office/drawing/2016/5/10/chartex" xmlns:cx5="http://schemas.microsoft.com/office/drawing/2016/5/11/chartex" xmlns:cx6="http://schemas.microsoft.com/office/drawing/2016/5/12/chartex" xmlns:cx7="http://schemas.microsoft.com/office/drawing/2016/5/13/chartex" xmlns:cx8="http://schemas.microsoft.com/office/drawing/2016/5/14/chartex" xmlns:mc="http://schemas.openxmlformats.org/markup-compatibility/2006" xmlns:aink="http://schemas.microsoft.com/office/drawing/2016/ink" xmlns:am3d="http://schemas.microsoft.com/office/drawing/2017/model3d" xmlns:o="urn:schemas-microsoft-com:office:office" xmlns:oel="http://schemas.microsoft.com/office/2019/extlst" xmlns:r="http://schemas.openxmlformats.org/officeDocument/2006/relationships" xmlns:m="http://schemas.openxmlformats.org/officeDocument/2006/math" xmlns:v="urn:schemas-microsoft-com:vml" xmlns:wp14="http://schemas.microsoft.com/office/word/2010/wordprocessingDrawing" xmlns:wp="http://schemas.openxmlformats.org/drawingml/2006/wordprocessingDrawing" xmlns:w10="urn:schemas-microsoft-com:office:word" xmlns:w="http://schemas.openxmlformats.org/wordprocessingml/2006/main" xmlns:w14="http://schemas.microsoft.com/office/word/2010/wordml" xmlns:w15="http://schemas.microsoft.com/office/word/2012/wordml" xmlns:w16cex="http://schemas.microsoft.com/office/word/2018/wordml/cex" xmlns:w16cid="http://schemas.microsoft.com/office/word/2016/wordml/cid" xmlns:w16="http://schemas.microsoft.com/office/word/2018/wordml" xmlns:w16sdtdh="http://schemas.microsoft.com/office/word/2020/wordml/sdtdatahash" xmlns:w16se="http://schemas.microsoft.com/office/word/2015/wordml/symex" xmlns:wpg="http://schemas.microsoft.com/office/word/2010/wordprocessingGroup" xmlns:wpi="http://schemas.microsoft.com/office/word/2010/wordprocessingInk" xmlns:wne="http://schemas.microsoft.com/office/word/2006/wordml" xmlns:wps="http://schemas.microsoft.com/office/word/2010/wordprocessingShape" mc:Ignorable="w14 w15 w16se w16cid w16 w16cex w16sdtdh wp14">
   <w:abstractNum w:abstractNumId="0" w15:restartNumberingAfterBreak="0">
+    <w:nsid w:val="066C0296"/>
+    <w:multiLevelType w:val="hybridMultilevel"/>
+    <w:tmpl w:val="CD8E556E"/>
+    <w:lvl w:ilvl="0" w:tplc="04090009">
+      <w:start w:val="1"/>
+      <w:numFmt w:val="bullet"/>
+      <w:lvlText w:val=""/>
+      <w:lvlJc w:val="left"/>
+      <w:pPr>
+        <w:ind w:left="720" w:hanging="360"/>
+      </w:pPr>
+      <w:rPr>
+        <w:rFonts w:ascii="Wingdings" w:hAnsi="Wingdings" w:hint="default"/>
+      </w:rPr>
+    </w:lvl>
+    <w:lvl w:ilvl="1" w:tplc="04090003" w:tentative="1">
+      <w:start w:val="1"/>
+      <w:numFmt w:val="bullet"/>
+      <w:lvlText w:val="o"/>
+      <w:lvlJc w:val="left"/>
+      <w:pPr>
+        <w:ind w:left="1440" w:hanging="360"/>
+      </w:pPr>
+      <w:rPr>
+        <w:rFonts w:ascii="Courier New" w:hAnsi="Courier New" w:cs="Courier New" w:hint="default"/>
+      </w:rPr>
+    </w:lvl>
+    <w:lvl w:ilvl="2" w:tplc="04090005" w:tentative="1">
+      <w:start w:val="1"/>
+      <w:numFmt w:val="bullet"/>
+      <w:lvlText w:val=""/>
+      <w:lvlJc w:val="left"/>
+      <w:pPr>
+        <w:ind w:left="2160" w:hanging="360"/>
+      </w:pPr>
+      <w:rPr>
+        <w:rFonts w:ascii="Wingdings" w:hAnsi="Wingdings" w:hint="default"/>
+      </w:rPr>
+    </w:lvl>
+    <w:lvl w:ilvl="3" w:tplc="04090001" w:tentative="1">
+      <w:start w:val="1"/>
+      <w:numFmt w:val="bullet"/>
+      <w:lvlText w:val=""/>
+      <w:lvlJc w:val="left"/>
+      <w:pPr>
+        <w:ind w:left="2880" w:hanging="360"/>
+      </w:pPr>
+      <w:rPr>
+        <w:rFonts w:ascii="Symbol" w:hAnsi="Symbol" w:hint="default"/>
+      </w:rPr>
+    </w:lvl>
+    <w:lvl w:ilvl="4" w:tplc="04090003" w:tentative="1">
+      <w:start w:val="1"/>
+      <w:numFmt w:val="bullet"/>
+      <w:lvlText w:val="o"/>
+      <w:lvlJc w:val="left"/>
+      <w:pPr>
+        <w:ind w:left="3600" w:hanging="360"/>
+      </w:pPr>
+      <w:rPr>
+        <w:rFonts w:ascii="Courier New" w:hAnsi="Courier New" w:cs="Courier New" w:hint="default"/>
+      </w:rPr>
+    </w:lvl>
+    <w:lvl w:ilvl="5" w:tplc="04090005" w:tentative="1">
+      <w:start w:val="1"/>
+      <w:numFmt w:val="bullet"/>
+      <w:lvlText w:val=""/>
+      <w:lvlJc w:val="left"/>
+      <w:pPr>
+        <w:ind w:left="4320" w:hanging="360"/>
+      </w:pPr>
+      <w:rPr>
+        <w:rFonts w:ascii="Wingdings" w:hAnsi="Wingdings" w:hint="default"/>
+      </w:rPr>
+    </w:lvl>
+    <w:lvl w:ilvl="6" w:tplc="04090001" w:tentative="1">
+      <w:start w:val="1"/>
+      <w:numFmt w:val="bullet"/>
+      <w:lvlText w:val=""/>
+      <w:lvlJc w:val="left"/>
+      <w:pPr>
+        <w:ind w:left="5040" w:hanging="360"/>
+      </w:pPr>
+      <w:rPr>
+        <w:rFonts w:ascii="Symbol" w:hAnsi="Symbol" w:hint="default"/>
+      </w:rPr>
+    </w:lvl>
+    <w:lvl w:ilvl="7" w:tplc="04090003" w:tentative="1">
+      <w:start w:val="1"/>
+      <w:numFmt w:val="bullet"/>
+      <w:lvlText w:val="o"/>
+      <w:lvlJc w:val="left"/>
+      <w:pPr>
+        <w:ind w:left="5760" w:hanging="360"/>
+      </w:pPr>
+      <w:rPr>
+        <w:rFonts w:ascii="Courier New" w:hAnsi="Courier New" w:cs="Courier New" w:hint="default"/>
+      </w:rPr>
+    </w:lvl>
+    <w:lvl w:ilvl="8" w:tplc="04090005" w:tentative="1">
+      <w:start w:val="1"/>
+      <w:numFmt w:val="bullet"/>
+      <w:lvlText w:val=""/>
+      <w:lvlJc w:val="left"/>
+      <w:pPr>
+        <w:ind w:left="6480" w:hanging="360"/>
+      </w:pPr>
+      <w:rPr>
+        <w:rFonts w:ascii="Wingdings" w:hAnsi="Wingdings" w:hint="default"/>
+      </w:rPr>
+    </w:lvl>
+  </w:abstractNum>
+  <w:abstractNum w:abstractNumId="1" w15:restartNumberingAfterBreak="0">
+    <w:nsid w:val="2F255A6F"/>
+    <w:multiLevelType w:val="hybridMultilevel"/>
+    <w:tmpl w:val="CA0A7BEA"/>
+    <w:lvl w:ilvl="0" w:tplc="0409000F">
+      <w:start w:val="1"/>
+      <w:numFmt w:val="decimal"/>
+      <w:lvlText w:val="%1."/>
+      <w:lvlJc w:val="left"/>
+      <w:pPr>
+        <w:ind w:left="720" w:hanging="360"/>
+      </w:pPr>
+      <w:rPr>
+        <w:rFonts w:hint="default"/>
+      </w:rPr>
+    </w:lvl>
+    <w:lvl w:ilvl="1" w:tplc="FFFFFFFF" w:tentative="1">
+      <w:start w:val="1"/>
+      <w:numFmt w:val="bullet"/>
+      <w:lvlText w:val="o"/>
+      <w:lvlJc w:val="left"/>
+      <w:pPr>
+        <w:ind w:left="1440" w:hanging="360"/>
+      </w:pPr>
+      <w:rPr>
+        <w:rFonts w:ascii="Courier New" w:hAnsi="Courier New" w:cs="Courier New" w:hint="default"/>
+      </w:rPr>
+    </w:lvl>
+    <w:lvl w:ilvl="2" w:tplc="FFFFFFFF" w:tentative="1">
+      <w:start w:val="1"/>
+      <w:numFmt w:val="bullet"/>
+      <w:lvlText w:val=""/>
+      <w:lvlJc w:val="left"/>
+      <w:pPr>
+        <w:ind w:left="2160" w:hanging="360"/>
+      </w:pPr>
+      <w:rPr>
+        <w:rFonts w:ascii="Wingdings" w:hAnsi="Wingdings" w:hint="default"/>
+      </w:rPr>
+    </w:lvl>
+    <w:lvl w:ilvl="3" w:tplc="FFFFFFFF" w:tentative="1">
+      <w:start w:val="1"/>
+      <w:numFmt w:val="bullet"/>
+      <w:lvlText w:val=""/>
+      <w:lvlJc w:val="left"/>
+      <w:pPr>
+        <w:ind w:left="2880" w:hanging="360"/>
+      </w:pPr>
+      <w:rPr>
+        <w:rFonts w:ascii="Symbol" w:hAnsi="Symbol" w:hint="default"/>
+      </w:rPr>
+    </w:lvl>
+    <w:lvl w:ilvl="4" w:tplc="FFFFFFFF" w:tentative="1">
+      <w:start w:val="1"/>
+      <w:numFmt w:val="bullet"/>
+      <w:lvlText w:val="o"/>
+      <w:lvlJc w:val="left"/>
+      <w:pPr>
+        <w:ind w:left="3600" w:hanging="360"/>
+      </w:pPr>
+      <w:rPr>
+        <w:rFonts w:ascii="Courier New" w:hAnsi="Courier New" w:cs="Courier New" w:hint="default"/>
+      </w:rPr>
+    </w:lvl>
+    <w:lvl w:ilvl="5" w:tplc="FFFFFFFF" w:tentative="1">
+      <w:start w:val="1"/>
+      <w:numFmt w:val="bullet"/>
+      <w:lvlText w:val=""/>
+      <w:lvlJc w:val="left"/>
+      <w:pPr>
+        <w:ind w:left="4320" w:hanging="360"/>
+      </w:pPr>
+      <w:rPr>
+        <w:rFonts w:ascii="Wingdings" w:hAnsi="Wingdings" w:hint="default"/>
+      </w:rPr>
+    </w:lvl>
+    <w:lvl w:ilvl="6" w:tplc="FFFFFFFF" w:tentative="1">
+      <w:start w:val="1"/>
+      <w:numFmt w:val="bullet"/>
+      <w:lvlText w:val=""/>
+      <w:lvlJc w:val="left"/>
+      <w:pPr>
+        <w:ind w:left="5040" w:hanging="360"/>
+      </w:pPr>
+      <w:rPr>
+        <w:rFonts w:ascii="Symbol" w:hAnsi="Symbol" w:hint="default"/>
+      </w:rPr>
+    </w:lvl>
+    <w:lvl w:ilvl="7" w:tplc="FFFFFFFF" w:tentative="1">
+      <w:start w:val="1"/>
+      <w:numFmt w:val="bullet"/>
+      <w:lvlText w:val="o"/>
+      <w:lvlJc w:val="left"/>
+      <w:pPr>
+        <w:ind w:left="5760" w:hanging="360"/>
+      </w:pPr>
+      <w:rPr>
+        <w:rFonts w:ascii="Courier New" w:hAnsi="Courier New" w:cs="Courier New" w:hint="default"/>
+      </w:rPr>
+    </w:lvl>
+    <w:lvl w:ilvl="8" w:tplc="FFFFFFFF" w:tentative="1">
+      <w:start w:val="1"/>
+      <w:numFmt w:val="bullet"/>
+      <w:lvlText w:val=""/>
+      <w:lvlJc w:val="left"/>
+      <w:pPr>
+        <w:ind w:left="6480" w:hanging="360"/>
+      </w:pPr>
+      <w:rPr>
+        <w:rFonts w:ascii="Wingdings" w:hAnsi="Wingdings" w:hint="default"/>
+      </w:rPr>
+    </w:lvl>
+  </w:abstractNum>
+  <w:abstractNum w:abstractNumId="2" w15:restartNumberingAfterBreak="0">
     <w:nsid w:val="43431E4A"/>
     <w:multiLevelType w:val="multilevel"/>
     <w:tmpl w:val="44D03884"/>
@@ -883,7 +2581,7 @@
       <w:lvlText w:val="❖"/>
       <w:lvlJc w:val="left"/>
       <w:pPr>
-        <w:ind w:left="720" w:hanging="360"/>
+        <w:ind w:left="4680" w:hanging="360"/>
       </w:pPr>
       <w:rPr>
         <w:u w:val="none"/>
@@ -895,7 +2593,7 @@
       <w:lvlText w:val="➢"/>
       <w:lvlJc w:val="left"/>
       <w:pPr>
-        <w:ind w:left="1440" w:hanging="360"/>
+        <w:ind w:left="5400" w:hanging="360"/>
       </w:pPr>
       <w:rPr>
         <w:u w:val="none"/>
@@ -907,7 +2605,7 @@
       <w:lvlText w:val="■"/>
       <w:lvlJc w:val="left"/>
       <w:pPr>
-        <w:ind w:left="2160" w:hanging="360"/>
+        <w:ind w:left="6120" w:hanging="360"/>
       </w:pPr>
       <w:rPr>
         <w:u w:val="none"/>
@@ -919,7 +2617,7 @@
       <w:lvlText w:val="●"/>
       <w:lvlJc w:val="left"/>
       <w:pPr>
-        <w:ind w:left="2880" w:hanging="360"/>
+        <w:ind w:left="6840" w:hanging="360"/>
       </w:pPr>
       <w:rPr>
         <w:u w:val="none"/>
@@ -931,7 +2629,7 @@
       <w:lvlText w:val="◆"/>
       <w:lvlJc w:val="left"/>
       <w:pPr>
-        <w:ind w:left="3600" w:hanging="360"/>
+        <w:ind w:left="7560" w:hanging="360"/>
       </w:pPr>
       <w:rPr>
         <w:u w:val="none"/>
@@ -943,7 +2641,7 @@
       <w:lvlText w:val="➢"/>
       <w:lvlJc w:val="left"/>
       <w:pPr>
-        <w:ind w:left="4320" w:hanging="360"/>
+        <w:ind w:left="8280" w:hanging="360"/>
       </w:pPr>
       <w:rPr>
         <w:u w:val="none"/>
@@ -955,7 +2653,7 @@
       <w:lvlText w:val="■"/>
       <w:lvlJc w:val="left"/>
       <w:pPr>
-        <w:ind w:left="5040" w:hanging="360"/>
+        <w:ind w:left="9000" w:hanging="360"/>
       </w:pPr>
       <w:rPr>
         <w:u w:val="none"/>
@@ -967,7 +2665,7 @@
       <w:lvlText w:val="●"/>
       <w:lvlJc w:val="left"/>
       <w:pPr>
-        <w:ind w:left="5760" w:hanging="360"/>
+        <w:ind w:left="9720" w:hanging="360"/>
       </w:pPr>
       <w:rPr>
         <w:u w:val="none"/>
@@ -979,14 +2677,14 @@
       <w:lvlText w:val="◆"/>
       <w:lvlJc w:val="left"/>
       <w:pPr>
-        <w:ind w:left="6480" w:hanging="360"/>
+        <w:ind w:left="10440" w:hanging="360"/>
       </w:pPr>
       <w:rPr>
         <w:u w:val="none"/>
       </w:rPr>
     </w:lvl>
   </w:abstractNum>
-  <w:abstractNum w:abstractNumId="1" w15:restartNumberingAfterBreak="0">
+  <w:abstractNum w:abstractNumId="3" w15:restartNumberingAfterBreak="0">
     <w:nsid w:val="560F4EC0"/>
     <w:multiLevelType w:val="multilevel"/>
     <w:tmpl w:val="A6929B7A"/>
@@ -1099,7 +2797,7 @@
       </w:rPr>
     </w:lvl>
   </w:abstractNum>
-  <w:abstractNum w:abstractNumId="2" w15:restartNumberingAfterBreak="0">
+  <w:abstractNum w:abstractNumId="4" w15:restartNumberingAfterBreak="0">
     <w:nsid w:val="5E261037"/>
     <w:multiLevelType w:val="multilevel"/>
     <w:tmpl w:val="A506405A"/>
@@ -1212,7 +2910,7 @@
       </w:rPr>
     </w:lvl>
   </w:abstractNum>
-  <w:abstractNum w:abstractNumId="3" w15:restartNumberingAfterBreak="0">
+  <w:abstractNum w:abstractNumId="5" w15:restartNumberingAfterBreak="0">
     <w:nsid w:val="5E6B7D5E"/>
     <w:multiLevelType w:val="multilevel"/>
     <w:tmpl w:val="B5A86518"/>
@@ -1327,7 +3025,7 @@
       </w:rPr>
     </w:lvl>
   </w:abstractNum>
-  <w:abstractNum w:abstractNumId="4" w15:restartNumberingAfterBreak="0">
+  <w:abstractNum w:abstractNumId="6" w15:restartNumberingAfterBreak="0">
     <w:nsid w:val="600C731C"/>
     <w:multiLevelType w:val="multilevel"/>
     <w:tmpl w:val="7586124E"/>
@@ -1442,20 +3140,374 @@
       </w:rPr>
     </w:lvl>
   </w:abstractNum>
+  <w:abstractNum w:abstractNumId="7" w15:restartNumberingAfterBreak="0">
+    <w:nsid w:val="6ABD22B1"/>
+    <w:multiLevelType w:val="hybridMultilevel"/>
+    <w:tmpl w:val="50C89BB0"/>
+    <w:lvl w:ilvl="0" w:tplc="04090001">
+      <w:start w:val="1"/>
+      <w:numFmt w:val="bullet"/>
+      <w:lvlText w:val=""/>
+      <w:lvlJc w:val="left"/>
+      <w:pPr>
+        <w:ind w:left="720" w:hanging="360"/>
+      </w:pPr>
+      <w:rPr>
+        <w:rFonts w:ascii="Symbol" w:hAnsi="Symbol" w:hint="default"/>
+      </w:rPr>
+    </w:lvl>
+    <w:lvl w:ilvl="1" w:tplc="04090003" w:tentative="1">
+      <w:start w:val="1"/>
+      <w:numFmt w:val="bullet"/>
+      <w:lvlText w:val="o"/>
+      <w:lvlJc w:val="left"/>
+      <w:pPr>
+        <w:ind w:left="1440" w:hanging="360"/>
+      </w:pPr>
+      <w:rPr>
+        <w:rFonts w:ascii="Courier New" w:hAnsi="Courier New" w:cs="Courier New" w:hint="default"/>
+      </w:rPr>
+    </w:lvl>
+    <w:lvl w:ilvl="2" w:tplc="04090005" w:tentative="1">
+      <w:start w:val="1"/>
+      <w:numFmt w:val="bullet"/>
+      <w:lvlText w:val=""/>
+      <w:lvlJc w:val="left"/>
+      <w:pPr>
+        <w:ind w:left="2160" w:hanging="360"/>
+      </w:pPr>
+      <w:rPr>
+        <w:rFonts w:ascii="Wingdings" w:hAnsi="Wingdings" w:hint="default"/>
+      </w:rPr>
+    </w:lvl>
+    <w:lvl w:ilvl="3" w:tplc="04090001" w:tentative="1">
+      <w:start w:val="1"/>
+      <w:numFmt w:val="bullet"/>
+      <w:lvlText w:val=""/>
+      <w:lvlJc w:val="left"/>
+      <w:pPr>
+        <w:ind w:left="2880" w:hanging="360"/>
+      </w:pPr>
+      <w:rPr>
+        <w:rFonts w:ascii="Symbol" w:hAnsi="Symbol" w:hint="default"/>
+      </w:rPr>
+    </w:lvl>
+    <w:lvl w:ilvl="4" w:tplc="04090003" w:tentative="1">
+      <w:start w:val="1"/>
+      <w:numFmt w:val="bullet"/>
+      <w:lvlText w:val="o"/>
+      <w:lvlJc w:val="left"/>
+      <w:pPr>
+        <w:ind w:left="3600" w:hanging="360"/>
+      </w:pPr>
+      <w:rPr>
+        <w:rFonts w:ascii="Courier New" w:hAnsi="Courier New" w:cs="Courier New" w:hint="default"/>
+      </w:rPr>
+    </w:lvl>
+    <w:lvl w:ilvl="5" w:tplc="04090005" w:tentative="1">
+      <w:start w:val="1"/>
+      <w:numFmt w:val="bullet"/>
+      <w:lvlText w:val=""/>
+      <w:lvlJc w:val="left"/>
+      <w:pPr>
+        <w:ind w:left="4320" w:hanging="360"/>
+      </w:pPr>
+      <w:rPr>
+        <w:rFonts w:ascii="Wingdings" w:hAnsi="Wingdings" w:hint="default"/>
+      </w:rPr>
+    </w:lvl>
+    <w:lvl w:ilvl="6" w:tplc="04090001" w:tentative="1">
+      <w:start w:val="1"/>
+      <w:numFmt w:val="bullet"/>
+      <w:lvlText w:val=""/>
+      <w:lvlJc w:val="left"/>
+      <w:pPr>
+        <w:ind w:left="5040" w:hanging="360"/>
+      </w:pPr>
+      <w:rPr>
+        <w:rFonts w:ascii="Symbol" w:hAnsi="Symbol" w:hint="default"/>
+      </w:rPr>
+    </w:lvl>
+    <w:lvl w:ilvl="7" w:tplc="04090003" w:tentative="1">
+      <w:start w:val="1"/>
+      <w:numFmt w:val="bullet"/>
+      <w:lvlText w:val="o"/>
+      <w:lvlJc w:val="left"/>
+      <w:pPr>
+        <w:ind w:left="5760" w:hanging="360"/>
+      </w:pPr>
+      <w:rPr>
+        <w:rFonts w:ascii="Courier New" w:hAnsi="Courier New" w:cs="Courier New" w:hint="default"/>
+      </w:rPr>
+    </w:lvl>
+    <w:lvl w:ilvl="8" w:tplc="04090005" w:tentative="1">
+      <w:start w:val="1"/>
+      <w:numFmt w:val="bullet"/>
+      <w:lvlText w:val=""/>
+      <w:lvlJc w:val="left"/>
+      <w:pPr>
+        <w:ind w:left="6480" w:hanging="360"/>
+      </w:pPr>
+      <w:rPr>
+        <w:rFonts w:ascii="Wingdings" w:hAnsi="Wingdings" w:hint="default"/>
+      </w:rPr>
+    </w:lvl>
+  </w:abstractNum>
+  <w:abstractNum w:abstractNumId="8" w15:restartNumberingAfterBreak="0">
+    <w:nsid w:val="6C0374CA"/>
+    <w:multiLevelType w:val="hybridMultilevel"/>
+    <w:tmpl w:val="97588D22"/>
+    <w:lvl w:ilvl="0" w:tplc="04090009">
+      <w:start w:val="1"/>
+      <w:numFmt w:val="bullet"/>
+      <w:lvlText w:val=""/>
+      <w:lvlJc w:val="left"/>
+      <w:pPr>
+        <w:ind w:left="720" w:hanging="360"/>
+      </w:pPr>
+      <w:rPr>
+        <w:rFonts w:ascii="Wingdings" w:hAnsi="Wingdings" w:hint="default"/>
+      </w:rPr>
+    </w:lvl>
+    <w:lvl w:ilvl="1" w:tplc="FFFFFFFF" w:tentative="1">
+      <w:start w:val="1"/>
+      <w:numFmt w:val="bullet"/>
+      <w:lvlText w:val="o"/>
+      <w:lvlJc w:val="left"/>
+      <w:pPr>
+        <w:ind w:left="1440" w:hanging="360"/>
+      </w:pPr>
+      <w:rPr>
+        <w:rFonts w:ascii="Courier New" w:hAnsi="Courier New" w:cs="Courier New" w:hint="default"/>
+      </w:rPr>
+    </w:lvl>
+    <w:lvl w:ilvl="2" w:tplc="FFFFFFFF" w:tentative="1">
+      <w:start w:val="1"/>
+      <w:numFmt w:val="bullet"/>
+      <w:lvlText w:val=""/>
+      <w:lvlJc w:val="left"/>
+      <w:pPr>
+        <w:ind w:left="2160" w:hanging="360"/>
+      </w:pPr>
+      <w:rPr>
+        <w:rFonts w:ascii="Wingdings" w:hAnsi="Wingdings" w:hint="default"/>
+      </w:rPr>
+    </w:lvl>
+    <w:lvl w:ilvl="3" w:tplc="FFFFFFFF" w:tentative="1">
+      <w:start w:val="1"/>
+      <w:numFmt w:val="bullet"/>
+      <w:lvlText w:val=""/>
+      <w:lvlJc w:val="left"/>
+      <w:pPr>
+        <w:ind w:left="2880" w:hanging="360"/>
+      </w:pPr>
+      <w:rPr>
+        <w:rFonts w:ascii="Symbol" w:hAnsi="Symbol" w:hint="default"/>
+      </w:rPr>
+    </w:lvl>
+    <w:lvl w:ilvl="4" w:tplc="FFFFFFFF" w:tentative="1">
+      <w:start w:val="1"/>
+      <w:numFmt w:val="bullet"/>
+      <w:lvlText w:val="o"/>
+      <w:lvlJc w:val="left"/>
+      <w:pPr>
+        <w:ind w:left="3600" w:hanging="360"/>
+      </w:pPr>
+      <w:rPr>
+        <w:rFonts w:ascii="Courier New" w:hAnsi="Courier New" w:cs="Courier New" w:hint="default"/>
+      </w:rPr>
+    </w:lvl>
+    <w:lvl w:ilvl="5" w:tplc="FFFFFFFF" w:tentative="1">
+      <w:start w:val="1"/>
+      <w:numFmt w:val="bullet"/>
+      <w:lvlText w:val=""/>
+      <w:lvlJc w:val="left"/>
+      <w:pPr>
+        <w:ind w:left="4320" w:hanging="360"/>
+      </w:pPr>
+      <w:rPr>
+        <w:rFonts w:ascii="Wingdings" w:hAnsi="Wingdings" w:hint="default"/>
+      </w:rPr>
+    </w:lvl>
+    <w:lvl w:ilvl="6" w:tplc="FFFFFFFF" w:tentative="1">
+      <w:start w:val="1"/>
+      <w:numFmt w:val="bullet"/>
+      <w:lvlText w:val=""/>
+      <w:lvlJc w:val="left"/>
+      <w:pPr>
+        <w:ind w:left="5040" w:hanging="360"/>
+      </w:pPr>
+      <w:rPr>
+        <w:rFonts w:ascii="Symbol" w:hAnsi="Symbol" w:hint="default"/>
+      </w:rPr>
+    </w:lvl>
+    <w:lvl w:ilvl="7" w:tplc="FFFFFFFF" w:tentative="1">
+      <w:start w:val="1"/>
+      <w:numFmt w:val="bullet"/>
+      <w:lvlText w:val="o"/>
+      <w:lvlJc w:val="left"/>
+      <w:pPr>
+        <w:ind w:left="5760" w:hanging="360"/>
+      </w:pPr>
+      <w:rPr>
+        <w:rFonts w:ascii="Courier New" w:hAnsi="Courier New" w:cs="Courier New" w:hint="default"/>
+      </w:rPr>
+    </w:lvl>
+    <w:lvl w:ilvl="8" w:tplc="FFFFFFFF" w:tentative="1">
+      <w:start w:val="1"/>
+      <w:numFmt w:val="bullet"/>
+      <w:lvlText w:val=""/>
+      <w:lvlJc w:val="left"/>
+      <w:pPr>
+        <w:ind w:left="6480" w:hanging="360"/>
+      </w:pPr>
+      <w:rPr>
+        <w:rFonts w:ascii="Wingdings" w:hAnsi="Wingdings" w:hint="default"/>
+      </w:rPr>
+    </w:lvl>
+  </w:abstractNum>
+  <w:abstractNum w:abstractNumId="9" w15:restartNumberingAfterBreak="0">
+    <w:nsid w:val="7C331569"/>
+    <w:multiLevelType w:val="hybridMultilevel"/>
+    <w:tmpl w:val="599E6378"/>
+    <w:lvl w:ilvl="0" w:tplc="04090009">
+      <w:start w:val="1"/>
+      <w:numFmt w:val="bullet"/>
+      <w:lvlText w:val=""/>
+      <w:lvlJc w:val="left"/>
+      <w:pPr>
+        <w:ind w:left="720" w:hanging="360"/>
+      </w:pPr>
+      <w:rPr>
+        <w:rFonts w:ascii="Wingdings" w:hAnsi="Wingdings" w:hint="default"/>
+      </w:rPr>
+    </w:lvl>
+    <w:lvl w:ilvl="1" w:tplc="04090003" w:tentative="1">
+      <w:start w:val="1"/>
+      <w:numFmt w:val="bullet"/>
+      <w:lvlText w:val="o"/>
+      <w:lvlJc w:val="left"/>
+      <w:pPr>
+        <w:ind w:left="1440" w:hanging="360"/>
+      </w:pPr>
+      <w:rPr>
+        <w:rFonts w:ascii="Courier New" w:hAnsi="Courier New" w:cs="Courier New" w:hint="default"/>
+      </w:rPr>
+    </w:lvl>
+    <w:lvl w:ilvl="2" w:tplc="04090005" w:tentative="1">
+      <w:start w:val="1"/>
+      <w:numFmt w:val="bullet"/>
+      <w:lvlText w:val=""/>
+      <w:lvlJc w:val="left"/>
+      <w:pPr>
+        <w:ind w:left="2160" w:hanging="360"/>
+      </w:pPr>
+      <w:rPr>
+        <w:rFonts w:ascii="Wingdings" w:hAnsi="Wingdings" w:hint="default"/>
+      </w:rPr>
+    </w:lvl>
+    <w:lvl w:ilvl="3" w:tplc="04090001" w:tentative="1">
+      <w:start w:val="1"/>
+      <w:numFmt w:val="bullet"/>
+      <w:lvlText w:val=""/>
+      <w:lvlJc w:val="left"/>
+      <w:pPr>
+        <w:ind w:left="2880" w:hanging="360"/>
+      </w:pPr>
+      <w:rPr>
+        <w:rFonts w:ascii="Symbol" w:hAnsi="Symbol" w:hint="default"/>
+      </w:rPr>
+    </w:lvl>
+    <w:lvl w:ilvl="4" w:tplc="04090003" w:tentative="1">
+      <w:start w:val="1"/>
+      <w:numFmt w:val="bullet"/>
+      <w:lvlText w:val="o"/>
+      <w:lvlJc w:val="left"/>
+      <w:pPr>
+        <w:ind w:left="3600" w:hanging="360"/>
+      </w:pPr>
+      <w:rPr>
+        <w:rFonts w:ascii="Courier New" w:hAnsi="Courier New" w:cs="Courier New" w:hint="default"/>
+      </w:rPr>
+    </w:lvl>
+    <w:lvl w:ilvl="5" w:tplc="04090005" w:tentative="1">
+      <w:start w:val="1"/>
+      <w:numFmt w:val="bullet"/>
+      <w:lvlText w:val=""/>
+      <w:lvlJc w:val="left"/>
+      <w:pPr>
+        <w:ind w:left="4320" w:hanging="360"/>
+      </w:pPr>
+      <w:rPr>
+        <w:rFonts w:ascii="Wingdings" w:hAnsi="Wingdings" w:hint="default"/>
+      </w:rPr>
+    </w:lvl>
+    <w:lvl w:ilvl="6" w:tplc="04090001" w:tentative="1">
+      <w:start w:val="1"/>
+      <w:numFmt w:val="bullet"/>
+      <w:lvlText w:val=""/>
+      <w:lvlJc w:val="left"/>
+      <w:pPr>
+        <w:ind w:left="5040" w:hanging="360"/>
+      </w:pPr>
+      <w:rPr>
+        <w:rFonts w:ascii="Symbol" w:hAnsi="Symbol" w:hint="default"/>
+      </w:rPr>
+    </w:lvl>
+    <w:lvl w:ilvl="7" w:tplc="04090003" w:tentative="1">
+      <w:start w:val="1"/>
+      <w:numFmt w:val="bullet"/>
+      <w:lvlText w:val="o"/>
+      <w:lvlJc w:val="left"/>
+      <w:pPr>
+        <w:ind w:left="5760" w:hanging="360"/>
+      </w:pPr>
+      <w:rPr>
+        <w:rFonts w:ascii="Courier New" w:hAnsi="Courier New" w:cs="Courier New" w:hint="default"/>
+      </w:rPr>
+    </w:lvl>
+    <w:lvl w:ilvl="8" w:tplc="04090005" w:tentative="1">
+      <w:start w:val="1"/>
+      <w:numFmt w:val="bullet"/>
+      <w:lvlText w:val=""/>
+      <w:lvlJc w:val="left"/>
+      <w:pPr>
+        <w:ind w:left="6480" w:hanging="360"/>
+      </w:pPr>
+      <w:rPr>
+        <w:rFonts w:ascii="Wingdings" w:hAnsi="Wingdings" w:hint="default"/>
+      </w:rPr>
+    </w:lvl>
+  </w:abstractNum>
   <w:num w:numId="1" w16cid:durableId="1874462993">
-    <w:abstractNumId w:val="0"/>
+    <w:abstractNumId w:val="2"/>
   </w:num>
   <w:num w:numId="2" w16cid:durableId="608241045">
+    <w:abstractNumId w:val="5"/>
+  </w:num>
+  <w:num w:numId="3" w16cid:durableId="1705328102">
+    <w:abstractNumId w:val="4"/>
+  </w:num>
+  <w:num w:numId="4" w16cid:durableId="546718882">
+    <w:abstractNumId w:val="6"/>
+  </w:num>
+  <w:num w:numId="5" w16cid:durableId="1684818970">
     <w:abstractNumId w:val="3"/>
   </w:num>
-  <w:num w:numId="3" w16cid:durableId="1705328102">
-    <w:abstractNumId w:val="2"/>
+  <w:num w:numId="6" w16cid:durableId="430900032">
+    <w:abstractNumId w:val="7"/>
   </w:num>
-  <w:num w:numId="4" w16cid:durableId="546718882">
-    <w:abstractNumId w:val="4"/>
+  <w:num w:numId="7" w16cid:durableId="980772883">
+    <w:abstractNumId w:val="9"/>
   </w:num>
-  <w:num w:numId="5" w16cid:durableId="1684818970">
+  <w:num w:numId="8" w16cid:durableId="762991707">
     <w:abstractNumId w:val="1"/>
+  </w:num>
+  <w:num w:numId="9" w16cid:durableId="1223834439">
+    <w:abstractNumId w:val="8"/>
+  </w:num>
+  <w:num w:numId="10" w16cid:durableId="274530550">
+    <w:abstractNumId w:val="0"/>
   </w:num>
 </w:numbering>
 </file>
@@ -1975,7 +4027,6 @@
   <w:style w:type="character" w:default="1" w:styleId="DefaultParagraphFont">
     <w:name w:val="Default Paragraph Font"/>
     <w:uiPriority w:val="1"/>
-    <w:semiHidden/>
     <w:unhideWhenUsed/>
   </w:style>
   <w:style w:type="table" w:default="1" w:styleId="TableNormal">
@@ -2120,6 +4171,41 @@
     <w:rPr>
       <w:sz w:val="32"/>
       <w:szCs w:val="32"/>
+    </w:rPr>
+  </w:style>
+  <w:style w:type="character" w:styleId="Hyperlink">
+    <w:name w:val="Hyperlink"/>
+    <w:basedOn w:val="DefaultParagraphFont"/>
+    <w:uiPriority w:val="99"/>
+    <w:unhideWhenUsed/>
+    <w:rsid w:val="003D55DB"/>
+    <w:rPr>
+      <w:color w:val="0000FF" w:themeColor="hyperlink"/>
+      <w:u w:val="single"/>
+    </w:rPr>
+  </w:style>
+  <w:style w:type="character" w:styleId="UnresolvedMention">
+    <w:name w:val="Unresolved Mention"/>
+    <w:basedOn w:val="DefaultParagraphFont"/>
+    <w:uiPriority w:val="99"/>
+    <w:semiHidden/>
+    <w:unhideWhenUsed/>
+    <w:rsid w:val="003D55DB"/>
+    <w:rPr>
+      <w:color w:val="605E5C"/>
+      <w:shd w:val="clear" w:color="auto" w:fill="E1DFDD"/>
+    </w:rPr>
+  </w:style>
+  <w:style w:type="character" w:styleId="FollowedHyperlink">
+    <w:name w:val="FollowedHyperlink"/>
+    <w:basedOn w:val="DefaultParagraphFont"/>
+    <w:uiPriority w:val="99"/>
+    <w:semiHidden/>
+    <w:unhideWhenUsed/>
+    <w:rsid w:val="003D55DB"/>
+    <w:rPr>
+      <w:color w:val="800080" w:themeColor="followedHyperlink"/>
+      <w:u w:val="single"/>
     </w:rPr>
   </w:style>
 </w:styles>

</xml_diff>